<commit_message>
more work on Task 2 Part A
</commit_message>
<xml_diff>
--- a/TaskTwo/ShannonPeckTask2SectionA.docx
+++ b/TaskTwo/ShannonPeckTask2SectionA.docx
@@ -278,13 +278,41 @@
                 <w:szCs w:val="24"/>
               </w:rPr>
             </w:pPr>
+            <w:proofErr w:type="spellStart"/>
             <w:r>
               <w:rPr>
                 <w:rFonts w:ascii="Times New Roman" w:hAnsi="Times New Roman"/>
                 <w:sz w:val="24"/>
                 <w:szCs w:val="24"/>
               </w:rPr>
-              <w:t>CDUTermTracker- Term Tracking Application for CharDennis University</w:t>
+              <w:t>CDUTermTracker</w:t>
+            </w:r>
+            <w:proofErr w:type="spellEnd"/>
+            <w:r>
+              <w:rPr>
+                <w:rFonts w:ascii="Times New Roman" w:hAnsi="Times New Roman"/>
+                <w:sz w:val="24"/>
+                <w:szCs w:val="24"/>
+              </w:rPr>
+              <w:t xml:space="preserve">- Term Tracking Application for </w:t>
+            </w:r>
+            <w:proofErr w:type="spellStart"/>
+            <w:r>
+              <w:rPr>
+                <w:rFonts w:ascii="Times New Roman" w:hAnsi="Times New Roman"/>
+                <w:sz w:val="24"/>
+                <w:szCs w:val="24"/>
+              </w:rPr>
+              <w:t>CharDennis</w:t>
+            </w:r>
+            <w:proofErr w:type="spellEnd"/>
+            <w:r>
+              <w:rPr>
+                <w:rFonts w:ascii="Times New Roman" w:hAnsi="Times New Roman"/>
+                <w:sz w:val="24"/>
+                <w:szCs w:val="24"/>
+              </w:rPr>
+              <w:t xml:space="preserve"> University</w:t>
             </w:r>
           </w:p>
         </w:tc>
@@ -374,7 +402,7 @@
           <w:lang w:eastAsia="ja-JP"/>
         </w:rPr>
       </w:pPr>
-      <w:bookmarkStart w:id="0" w:name="_Toc104223837"/>
+      <w:bookmarkStart w:id="0" w:name="_Toc104308980"/>
       <w:r>
         <w:rPr>
           <w:rFonts w:ascii="Times New Roman" w:eastAsia="SimSun" w:hAnsi="Times New Roman" w:cs="Times New Roman"/>
@@ -393,6 +421,12 @@
     </w:p>
     <w:sdt>
       <w:sdtPr>
+        <w:rPr>
+          <w:rFonts w:asciiTheme="minorHAnsi" w:eastAsiaTheme="minorHAnsi" w:hAnsiTheme="minorHAnsi" w:cstheme="minorBidi"/>
+          <w:color w:val="auto"/>
+          <w:sz w:val="22"/>
+          <w:szCs w:val="22"/>
+        </w:rPr>
         <w:id w:val="-964190280"/>
         <w:docPartObj>
           <w:docPartGallery w:val="Table of Contents"/>
@@ -401,13 +435,9 @@
       </w:sdtPr>
       <w:sdtEndPr>
         <w:rPr>
-          <w:rFonts w:asciiTheme="minorHAnsi" w:eastAsiaTheme="minorHAnsi" w:hAnsiTheme="minorHAnsi" w:cstheme="minorBidi"/>
           <w:b/>
           <w:bCs/>
           <w:noProof/>
-          <w:color w:val="auto"/>
-          <w:sz w:val="22"/>
-          <w:szCs w:val="22"/>
         </w:rPr>
       </w:sdtEndPr>
       <w:sdtContent>
@@ -439,7 +469,7 @@
           <w:r>
             <w:fldChar w:fldCharType="separate"/>
           </w:r>
-          <w:hyperlink w:anchor="_Toc104223837" w:history="1">
+          <w:hyperlink w:anchor="_Toc104308980" w:history="1">
             <w:r>
               <w:rPr>
                 <w:rStyle w:val="Hyperlink"/>
@@ -471,7 +501,7 @@
                 <w:noProof/>
                 <w:webHidden/>
               </w:rPr>
-              <w:instrText xml:space="preserve"> PAGEREF _Toc104223837 \h </w:instrText>
+              <w:instrText xml:space="preserve"> PAGEREF _Toc104308980 \h </w:instrText>
             </w:r>
             <w:r>
               <w:rPr>
@@ -513,7 +543,7 @@
               <w:noProof/>
             </w:rPr>
           </w:pPr>
-          <w:hyperlink w:anchor="_Toc104223838" w:history="1">
+          <w:hyperlink w:anchor="_Toc104308981" w:history="1">
             <w:r>
               <w:rPr>
                 <w:rStyle w:val="Hyperlink"/>
@@ -541,7 +571,7 @@
                 <w:noProof/>
                 <w:webHidden/>
               </w:rPr>
-              <w:instrText xml:space="preserve"> PAGEREF _Toc104223838 \h </w:instrText>
+              <w:instrText xml:space="preserve"> PAGEREF _Toc104308981 \h </w:instrText>
             </w:r>
             <w:r>
               <w:rPr>
@@ -583,7 +613,7 @@
               <w:noProof/>
             </w:rPr>
           </w:pPr>
-          <w:hyperlink w:anchor="_Toc104223839" w:history="1">
+          <w:hyperlink w:anchor="_Toc104308982" w:history="1">
             <w:r>
               <w:rPr>
                 <w:rStyle w:val="Hyperlink"/>
@@ -612,7 +642,7 @@
                 <w:noProof/>
                 <w:webHidden/>
               </w:rPr>
-              <w:instrText xml:space="preserve"> PAGEREF _Toc104223839 \h </w:instrText>
+              <w:instrText xml:space="preserve"> PAGEREF _Toc104308982 \h </w:instrText>
             </w:r>
             <w:r>
               <w:rPr>
@@ -654,7 +684,7 @@
               <w:noProof/>
             </w:rPr>
           </w:pPr>
-          <w:hyperlink w:anchor="_Toc104223840" w:history="1">
+          <w:hyperlink w:anchor="_Toc104308983" w:history="1">
             <w:r>
               <w:rPr>
                 <w:rStyle w:val="Hyperlink"/>
@@ -682,7 +712,7 @@
                 <w:noProof/>
                 <w:webHidden/>
               </w:rPr>
-              <w:instrText xml:space="preserve"> PAGEREF _Toc104223840 \h </w:instrText>
+              <w:instrText xml:space="preserve"> PAGEREF _Toc104308983 \h </w:instrText>
             </w:r>
             <w:r>
               <w:rPr>
@@ -724,7 +754,7 @@
               <w:noProof/>
             </w:rPr>
           </w:pPr>
-          <w:hyperlink w:anchor="_Toc104223841" w:history="1">
+          <w:hyperlink w:anchor="_Toc104308984" w:history="1">
             <w:r>
               <w:rPr>
                 <w:rStyle w:val="Hyperlink"/>
@@ -752,7 +782,7 @@
                 <w:noProof/>
                 <w:webHidden/>
               </w:rPr>
-              <w:instrText xml:space="preserve"> PAGEREF _Toc104223841 \h </w:instrText>
+              <w:instrText xml:space="preserve"> PAGEREF _Toc104308984 \h </w:instrText>
             </w:r>
             <w:r>
               <w:rPr>
@@ -794,7 +824,7 @@
               <w:noProof/>
             </w:rPr>
           </w:pPr>
-          <w:hyperlink w:anchor="_Toc104223842" w:history="1">
+          <w:hyperlink w:anchor="_Toc104308985" w:history="1">
             <w:r>
               <w:rPr>
                 <w:rStyle w:val="Hyperlink"/>
@@ -822,7 +852,7 @@
                 <w:noProof/>
                 <w:webHidden/>
               </w:rPr>
-              <w:instrText xml:space="preserve"> PAGEREF _Toc104223842 \h </w:instrText>
+              <w:instrText xml:space="preserve"> PAGEREF _Toc104308985 \h </w:instrText>
             </w:r>
             <w:r>
               <w:rPr>
@@ -864,14 +894,14 @@
               <w:noProof/>
             </w:rPr>
           </w:pPr>
-          <w:hyperlink w:anchor="_Toc104223843" w:history="1">
+          <w:hyperlink w:anchor="_Toc104308986" w:history="1">
             <w:r>
               <w:rPr>
                 <w:rStyle w:val="Hyperlink"/>
                 <w:b/>
                 <w:noProof/>
               </w:rPr>
-              <w:t>SDLC Methodology</w:t>
+              <w:t>SDLC Methodology and Deliverables</w:t>
             </w:r>
             <w:r>
               <w:rPr>
@@ -892,7 +922,7 @@
                 <w:noProof/>
                 <w:webHidden/>
               </w:rPr>
-              <w:instrText xml:space="preserve"> PAGEREF _Toc104223843 \h </w:instrText>
+              <w:instrText xml:space="preserve"> PAGEREF _Toc104308986 \h </w:instrText>
             </w:r>
             <w:r>
               <w:rPr>
@@ -934,7 +964,7 @@
               <w:noProof/>
             </w:rPr>
           </w:pPr>
-          <w:hyperlink w:anchor="_Toc104223844" w:history="1">
+          <w:hyperlink w:anchor="_Toc104308987" w:history="1">
             <w:r>
               <w:rPr>
                 <w:rStyle w:val="Hyperlink"/>
@@ -942,7 +972,7 @@
                 <w:bCs/>
                 <w:noProof/>
               </w:rPr>
-              <w:t>Phases of Agile Methodology:</w:t>
+              <w:t>Phases of Agile Methodology</w:t>
             </w:r>
             <w:r>
               <w:rPr>
@@ -963,7 +993,7 @@
                 <w:noProof/>
                 <w:webHidden/>
               </w:rPr>
-              <w:instrText xml:space="preserve"> PAGEREF _Toc104223844 \h </w:instrText>
+              <w:instrText xml:space="preserve"> PAGEREF _Toc104308987 \h </w:instrText>
             </w:r>
             <w:r>
               <w:rPr>
@@ -984,6 +1014,414 @@
                 <w:webHidden/>
               </w:rPr>
               <w:t>4</w:t>
+            </w:r>
+            <w:r>
+              <w:rPr>
+                <w:noProof/>
+                <w:webHidden/>
+              </w:rPr>
+              <w:fldChar w:fldCharType="end"/>
+            </w:r>
+          </w:hyperlink>
+        </w:p>
+        <w:p>
+          <w:pPr>
+            <w:pStyle w:val="TOC3"/>
+            <w:tabs>
+              <w:tab w:val="right" w:leader="dot" w:pos="9350"/>
+            </w:tabs>
+            <w:rPr>
+              <w:noProof/>
+            </w:rPr>
+          </w:pPr>
+          <w:hyperlink w:anchor="_Toc104308988" w:history="1">
+            <w:r>
+              <w:rPr>
+                <w:rStyle w:val="Hyperlink"/>
+                <w:noProof/>
+              </w:rPr>
+              <w:t>Requirements Gathering</w:t>
+            </w:r>
+            <w:r>
+              <w:rPr>
+                <w:noProof/>
+                <w:webHidden/>
+              </w:rPr>
+              <w:tab/>
+            </w:r>
+            <w:r>
+              <w:rPr>
+                <w:noProof/>
+                <w:webHidden/>
+              </w:rPr>
+              <w:fldChar w:fldCharType="begin"/>
+            </w:r>
+            <w:r>
+              <w:rPr>
+                <w:noProof/>
+                <w:webHidden/>
+              </w:rPr>
+              <w:instrText xml:space="preserve"> PAGEREF _Toc104308988 \h </w:instrText>
+            </w:r>
+            <w:r>
+              <w:rPr>
+                <w:noProof/>
+                <w:webHidden/>
+              </w:rPr>
+            </w:r>
+            <w:r>
+              <w:rPr>
+                <w:noProof/>
+                <w:webHidden/>
+              </w:rPr>
+              <w:fldChar w:fldCharType="separate"/>
+            </w:r>
+            <w:r>
+              <w:rPr>
+                <w:noProof/>
+                <w:webHidden/>
+              </w:rPr>
+              <w:t>4</w:t>
+            </w:r>
+            <w:r>
+              <w:rPr>
+                <w:noProof/>
+                <w:webHidden/>
+              </w:rPr>
+              <w:fldChar w:fldCharType="end"/>
+            </w:r>
+          </w:hyperlink>
+        </w:p>
+        <w:p>
+          <w:pPr>
+            <w:pStyle w:val="TOC3"/>
+            <w:tabs>
+              <w:tab w:val="right" w:leader="dot" w:pos="9350"/>
+            </w:tabs>
+            <w:rPr>
+              <w:noProof/>
+            </w:rPr>
+          </w:pPr>
+          <w:hyperlink w:anchor="_Toc104308989" w:history="1">
+            <w:r>
+              <w:rPr>
+                <w:rStyle w:val="Hyperlink"/>
+                <w:noProof/>
+              </w:rPr>
+              <w:t>Design</w:t>
+            </w:r>
+            <w:r>
+              <w:rPr>
+                <w:noProof/>
+                <w:webHidden/>
+              </w:rPr>
+              <w:tab/>
+            </w:r>
+            <w:r>
+              <w:rPr>
+                <w:noProof/>
+                <w:webHidden/>
+              </w:rPr>
+              <w:fldChar w:fldCharType="begin"/>
+            </w:r>
+            <w:r>
+              <w:rPr>
+                <w:noProof/>
+                <w:webHidden/>
+              </w:rPr>
+              <w:instrText xml:space="preserve"> PAGEREF _Toc104308989 \h </w:instrText>
+            </w:r>
+            <w:r>
+              <w:rPr>
+                <w:noProof/>
+                <w:webHidden/>
+              </w:rPr>
+            </w:r>
+            <w:r>
+              <w:rPr>
+                <w:noProof/>
+                <w:webHidden/>
+              </w:rPr>
+              <w:fldChar w:fldCharType="separate"/>
+            </w:r>
+            <w:r>
+              <w:rPr>
+                <w:noProof/>
+                <w:webHidden/>
+              </w:rPr>
+              <w:t>5</w:t>
+            </w:r>
+            <w:r>
+              <w:rPr>
+                <w:noProof/>
+                <w:webHidden/>
+              </w:rPr>
+              <w:fldChar w:fldCharType="end"/>
+            </w:r>
+          </w:hyperlink>
+        </w:p>
+        <w:p>
+          <w:pPr>
+            <w:pStyle w:val="TOC3"/>
+            <w:tabs>
+              <w:tab w:val="right" w:leader="dot" w:pos="9350"/>
+            </w:tabs>
+            <w:rPr>
+              <w:noProof/>
+            </w:rPr>
+          </w:pPr>
+          <w:hyperlink w:anchor="_Toc104308990" w:history="1">
+            <w:r>
+              <w:rPr>
+                <w:rStyle w:val="Hyperlink"/>
+                <w:noProof/>
+              </w:rPr>
+              <w:t>Development</w:t>
+            </w:r>
+            <w:r>
+              <w:rPr>
+                <w:noProof/>
+                <w:webHidden/>
+              </w:rPr>
+              <w:tab/>
+            </w:r>
+            <w:r>
+              <w:rPr>
+                <w:noProof/>
+                <w:webHidden/>
+              </w:rPr>
+              <w:fldChar w:fldCharType="begin"/>
+            </w:r>
+            <w:r>
+              <w:rPr>
+                <w:noProof/>
+                <w:webHidden/>
+              </w:rPr>
+              <w:instrText xml:space="preserve"> PAGEREF _Toc104308990 \h </w:instrText>
+            </w:r>
+            <w:r>
+              <w:rPr>
+                <w:noProof/>
+                <w:webHidden/>
+              </w:rPr>
+            </w:r>
+            <w:r>
+              <w:rPr>
+                <w:noProof/>
+                <w:webHidden/>
+              </w:rPr>
+              <w:fldChar w:fldCharType="separate"/>
+            </w:r>
+            <w:r>
+              <w:rPr>
+                <w:noProof/>
+                <w:webHidden/>
+              </w:rPr>
+              <w:t>5</w:t>
+            </w:r>
+            <w:r>
+              <w:rPr>
+                <w:noProof/>
+                <w:webHidden/>
+              </w:rPr>
+              <w:fldChar w:fldCharType="end"/>
+            </w:r>
+          </w:hyperlink>
+        </w:p>
+        <w:p>
+          <w:pPr>
+            <w:pStyle w:val="TOC3"/>
+            <w:tabs>
+              <w:tab w:val="right" w:leader="dot" w:pos="9350"/>
+            </w:tabs>
+            <w:rPr>
+              <w:noProof/>
+            </w:rPr>
+          </w:pPr>
+          <w:hyperlink w:anchor="_Toc104308991" w:history="1">
+            <w:r>
+              <w:rPr>
+                <w:rStyle w:val="Hyperlink"/>
+                <w:noProof/>
+              </w:rPr>
+              <w:t>Testing</w:t>
+            </w:r>
+            <w:r>
+              <w:rPr>
+                <w:noProof/>
+                <w:webHidden/>
+              </w:rPr>
+              <w:tab/>
+            </w:r>
+            <w:r>
+              <w:rPr>
+                <w:noProof/>
+                <w:webHidden/>
+              </w:rPr>
+              <w:fldChar w:fldCharType="begin"/>
+            </w:r>
+            <w:r>
+              <w:rPr>
+                <w:noProof/>
+                <w:webHidden/>
+              </w:rPr>
+              <w:instrText xml:space="preserve"> PAGEREF _Toc104308991 \h </w:instrText>
+            </w:r>
+            <w:r>
+              <w:rPr>
+                <w:noProof/>
+                <w:webHidden/>
+              </w:rPr>
+            </w:r>
+            <w:r>
+              <w:rPr>
+                <w:noProof/>
+                <w:webHidden/>
+              </w:rPr>
+              <w:fldChar w:fldCharType="separate"/>
+            </w:r>
+            <w:r>
+              <w:rPr>
+                <w:noProof/>
+                <w:webHidden/>
+              </w:rPr>
+              <w:t>5</w:t>
+            </w:r>
+            <w:r>
+              <w:rPr>
+                <w:noProof/>
+                <w:webHidden/>
+              </w:rPr>
+              <w:fldChar w:fldCharType="end"/>
+            </w:r>
+          </w:hyperlink>
+        </w:p>
+        <w:p>
+          <w:pPr>
+            <w:pStyle w:val="TOC3"/>
+            <w:tabs>
+              <w:tab w:val="right" w:leader="dot" w:pos="9350"/>
+            </w:tabs>
+            <w:rPr>
+              <w:noProof/>
+            </w:rPr>
+          </w:pPr>
+          <w:hyperlink w:anchor="_Toc104308992" w:history="1">
+            <w:r>
+              <w:rPr>
+                <w:rStyle w:val="Hyperlink"/>
+                <w:noProof/>
+              </w:rPr>
+              <w:t>Deployment</w:t>
+            </w:r>
+            <w:r>
+              <w:rPr>
+                <w:noProof/>
+                <w:webHidden/>
+              </w:rPr>
+              <w:tab/>
+            </w:r>
+            <w:r>
+              <w:rPr>
+                <w:noProof/>
+                <w:webHidden/>
+              </w:rPr>
+              <w:fldChar w:fldCharType="begin"/>
+            </w:r>
+            <w:r>
+              <w:rPr>
+                <w:noProof/>
+                <w:webHidden/>
+              </w:rPr>
+              <w:instrText xml:space="preserve"> PAGEREF _Toc104308992 \h </w:instrText>
+            </w:r>
+            <w:r>
+              <w:rPr>
+                <w:noProof/>
+                <w:webHidden/>
+              </w:rPr>
+            </w:r>
+            <w:r>
+              <w:rPr>
+                <w:noProof/>
+                <w:webHidden/>
+              </w:rPr>
+              <w:fldChar w:fldCharType="separate"/>
+            </w:r>
+            <w:r>
+              <w:rPr>
+                <w:noProof/>
+                <w:webHidden/>
+              </w:rPr>
+              <w:t>5</w:t>
+            </w:r>
+            <w:r>
+              <w:rPr>
+                <w:noProof/>
+                <w:webHidden/>
+              </w:rPr>
+              <w:fldChar w:fldCharType="end"/>
+            </w:r>
+          </w:hyperlink>
+        </w:p>
+        <w:p>
+          <w:pPr>
+            <w:pStyle w:val="TOC3"/>
+            <w:tabs>
+              <w:tab w:val="right" w:leader="dot" w:pos="9350"/>
+            </w:tabs>
+            <w:rPr>
+              <w:noProof/>
+            </w:rPr>
+          </w:pPr>
+          <w:hyperlink w:anchor="_Toc104308993" w:history="1">
+            <w:r>
+              <w:rPr>
+                <w:rStyle w:val="Hyperlink"/>
+                <w:noProof/>
+              </w:rPr>
+              <w:t>Review</w:t>
+            </w:r>
+            <w:r>
+              <w:rPr>
+                <w:noProof/>
+                <w:webHidden/>
+              </w:rPr>
+              <w:tab/>
+            </w:r>
+            <w:r>
+              <w:rPr>
+                <w:noProof/>
+                <w:webHidden/>
+              </w:rPr>
+              <w:fldChar w:fldCharType="begin"/>
+            </w:r>
+            <w:r>
+              <w:rPr>
+                <w:noProof/>
+                <w:webHidden/>
+              </w:rPr>
+              <w:instrText xml:space="preserve"> PAGEREF _Toc104308993 \h </w:instrText>
+            </w:r>
+            <w:r>
+              <w:rPr>
+                <w:noProof/>
+                <w:webHidden/>
+              </w:rPr>
+            </w:r>
+            <w:r>
+              <w:rPr>
+                <w:noProof/>
+                <w:webHidden/>
+              </w:rPr>
+              <w:fldChar w:fldCharType="separate"/>
+            </w:r>
+            <w:r>
+              <w:rPr>
+                <w:noProof/>
+                <w:webHidden/>
+              </w:rPr>
+              <w:t>5</w:t>
             </w:r>
             <w:r>
               <w:rPr>
@@ -1005,14 +1443,14 @@
               <w:noProof/>
             </w:rPr>
           </w:pPr>
-          <w:hyperlink w:anchor="_Toc104223845" w:history="1">
+          <w:hyperlink w:anchor="_Toc104308994" w:history="1">
             <w:r>
               <w:rPr>
                 <w:rStyle w:val="Hyperlink"/>
                 <w:b/>
                 <w:noProof/>
               </w:rPr>
-              <w:t>Deliverables</w:t>
+              <w:t>Implementation</w:t>
             </w:r>
             <w:r>
               <w:rPr>
@@ -1033,7 +1471,7 @@
                 <w:noProof/>
                 <w:webHidden/>
               </w:rPr>
-              <w:instrText xml:space="preserve"> PAGEREF _Toc104223845 \h </w:instrText>
+              <w:instrText xml:space="preserve"> PAGEREF _Toc104308994 \h </w:instrText>
             </w:r>
             <w:r>
               <w:rPr>
@@ -1053,7 +1491,147 @@
                 <w:noProof/>
                 <w:webHidden/>
               </w:rPr>
-              <w:t>5</w:t>
+              <w:t>6</w:t>
+            </w:r>
+            <w:r>
+              <w:rPr>
+                <w:noProof/>
+                <w:webHidden/>
+              </w:rPr>
+              <w:fldChar w:fldCharType="end"/>
+            </w:r>
+          </w:hyperlink>
+        </w:p>
+        <w:p>
+          <w:pPr>
+            <w:pStyle w:val="TOC1"/>
+            <w:tabs>
+              <w:tab w:val="right" w:leader="dot" w:pos="9350"/>
+            </w:tabs>
+            <w:rPr>
+              <w:rFonts w:eastAsiaTheme="minorEastAsia"/>
+              <w:noProof/>
+            </w:rPr>
+          </w:pPr>
+          <w:hyperlink w:anchor="_Toc104308995" w:history="1">
+            <w:r>
+              <w:rPr>
+                <w:rStyle w:val="Hyperlink"/>
+                <w:b/>
+                <w:noProof/>
+              </w:rPr>
+              <w:t>Validation and Verification</w:t>
+            </w:r>
+            <w:r>
+              <w:rPr>
+                <w:noProof/>
+                <w:webHidden/>
+              </w:rPr>
+              <w:tab/>
+            </w:r>
+            <w:r>
+              <w:rPr>
+                <w:noProof/>
+                <w:webHidden/>
+              </w:rPr>
+              <w:fldChar w:fldCharType="begin"/>
+            </w:r>
+            <w:r>
+              <w:rPr>
+                <w:noProof/>
+                <w:webHidden/>
+              </w:rPr>
+              <w:instrText xml:space="preserve"> PAGEREF _Toc104308995 \h </w:instrText>
+            </w:r>
+            <w:r>
+              <w:rPr>
+                <w:noProof/>
+                <w:webHidden/>
+              </w:rPr>
+            </w:r>
+            <w:r>
+              <w:rPr>
+                <w:noProof/>
+                <w:webHidden/>
+              </w:rPr>
+              <w:fldChar w:fldCharType="separate"/>
+            </w:r>
+            <w:r>
+              <w:rPr>
+                <w:noProof/>
+                <w:webHidden/>
+              </w:rPr>
+              <w:t>6</w:t>
+            </w:r>
+            <w:r>
+              <w:rPr>
+                <w:noProof/>
+                <w:webHidden/>
+              </w:rPr>
+              <w:fldChar w:fldCharType="end"/>
+            </w:r>
+          </w:hyperlink>
+        </w:p>
+        <w:p>
+          <w:pPr>
+            <w:pStyle w:val="TOC1"/>
+            <w:tabs>
+              <w:tab w:val="right" w:leader="dot" w:pos="9350"/>
+            </w:tabs>
+            <w:rPr>
+              <w:rFonts w:eastAsiaTheme="minorEastAsia"/>
+              <w:noProof/>
+            </w:rPr>
+          </w:pPr>
+          <w:hyperlink w:anchor="_Toc104308996" w:history="1">
+            <w:r>
+              <w:rPr>
+                <w:rStyle w:val="Hyperlink"/>
+                <w:b/>
+                <w:noProof/>
+              </w:rPr>
+              <w:t>Environments and Costs</w:t>
+            </w:r>
+            <w:r>
+              <w:rPr>
+                <w:noProof/>
+                <w:webHidden/>
+              </w:rPr>
+              <w:tab/>
+            </w:r>
+            <w:r>
+              <w:rPr>
+                <w:noProof/>
+                <w:webHidden/>
+              </w:rPr>
+              <w:fldChar w:fldCharType="begin"/>
+            </w:r>
+            <w:r>
+              <w:rPr>
+                <w:noProof/>
+                <w:webHidden/>
+              </w:rPr>
+              <w:instrText xml:space="preserve"> PAGEREF _Toc104308996 \h </w:instrText>
+            </w:r>
+            <w:r>
+              <w:rPr>
+                <w:noProof/>
+                <w:webHidden/>
+              </w:rPr>
+            </w:r>
+            <w:r>
+              <w:rPr>
+                <w:noProof/>
+                <w:webHidden/>
+              </w:rPr>
+              <w:fldChar w:fldCharType="separate"/>
+            </w:r>
+            <w:r>
+              <w:rPr>
+                <w:noProof/>
+                <w:webHidden/>
+              </w:rPr>
+              <w:t>6</w:t>
             </w:r>
             <w:r>
               <w:rPr>
@@ -1075,14 +1653,14 @@
               <w:noProof/>
             </w:rPr>
           </w:pPr>
-          <w:hyperlink w:anchor="_Toc104223846" w:history="1">
+          <w:hyperlink w:anchor="_Toc104308997" w:history="1">
             <w:r>
               <w:rPr>
                 <w:rStyle w:val="Hyperlink"/>
                 <w:b/>
                 <w:noProof/>
               </w:rPr>
-              <w:t>Project Deliverables</w:t>
+              <w:t>Programming Environment</w:t>
             </w:r>
             <w:r>
               <w:rPr>
@@ -1103,7 +1681,7 @@
                 <w:noProof/>
                 <w:webHidden/>
               </w:rPr>
-              <w:instrText xml:space="preserve"> PAGEREF _Toc104223846 \h </w:instrText>
+              <w:instrText xml:space="preserve"> PAGEREF _Toc104308997 \h </w:instrText>
             </w:r>
             <w:r>
               <w:rPr>
@@ -1123,7 +1701,7 @@
                 <w:noProof/>
                 <w:webHidden/>
               </w:rPr>
-              <w:t>5</w:t>
+              <w:t>6</w:t>
             </w:r>
             <w:r>
               <w:rPr>
@@ -1145,14 +1723,14 @@
               <w:noProof/>
             </w:rPr>
           </w:pPr>
-          <w:hyperlink w:anchor="_Toc104223847" w:history="1">
+          <w:hyperlink w:anchor="_Toc104308998" w:history="1">
             <w:r>
               <w:rPr>
                 <w:rStyle w:val="Hyperlink"/>
                 <w:b/>
                 <w:noProof/>
               </w:rPr>
-              <w:t>Product Deliverables</w:t>
+              <w:t>Environment Costs</w:t>
             </w:r>
             <w:r>
               <w:rPr>
@@ -1173,7 +1751,7 @@
                 <w:noProof/>
                 <w:webHidden/>
               </w:rPr>
-              <w:instrText xml:space="preserve"> PAGEREF _Toc104223847 \h </w:instrText>
+              <w:instrText xml:space="preserve"> PAGEREF _Toc104308998 \h </w:instrText>
             </w:r>
             <w:r>
               <w:rPr>
@@ -1193,7 +1771,77 @@
                 <w:noProof/>
                 <w:webHidden/>
               </w:rPr>
-              <w:t>5</w:t>
+              <w:t>7</w:t>
+            </w:r>
+            <w:r>
+              <w:rPr>
+                <w:noProof/>
+                <w:webHidden/>
+              </w:rPr>
+              <w:fldChar w:fldCharType="end"/>
+            </w:r>
+          </w:hyperlink>
+        </w:p>
+        <w:p>
+          <w:pPr>
+            <w:pStyle w:val="TOC2"/>
+            <w:tabs>
+              <w:tab w:val="right" w:leader="dot" w:pos="9350"/>
+            </w:tabs>
+            <w:rPr>
+              <w:rFonts w:eastAsiaTheme="minorEastAsia"/>
+              <w:noProof/>
+            </w:rPr>
+          </w:pPr>
+          <w:hyperlink w:anchor="_Toc104308999" w:history="1">
+            <w:r>
+              <w:rPr>
+                <w:rStyle w:val="Hyperlink"/>
+                <w:b/>
+                <w:noProof/>
+              </w:rPr>
+              <w:t>Human Resource Requirements</w:t>
+            </w:r>
+            <w:r>
+              <w:rPr>
+                <w:noProof/>
+                <w:webHidden/>
+              </w:rPr>
+              <w:tab/>
+            </w:r>
+            <w:r>
+              <w:rPr>
+                <w:noProof/>
+                <w:webHidden/>
+              </w:rPr>
+              <w:fldChar w:fldCharType="begin"/>
+            </w:r>
+            <w:r>
+              <w:rPr>
+                <w:noProof/>
+                <w:webHidden/>
+              </w:rPr>
+              <w:instrText xml:space="preserve"> PAGEREF _Toc104308999 \h </w:instrText>
+            </w:r>
+            <w:r>
+              <w:rPr>
+                <w:noProof/>
+                <w:webHidden/>
+              </w:rPr>
+            </w:r>
+            <w:r>
+              <w:rPr>
+                <w:noProof/>
+                <w:webHidden/>
+              </w:rPr>
+              <w:fldChar w:fldCharType="separate"/>
+            </w:r>
+            <w:r>
+              <w:rPr>
+                <w:noProof/>
+                <w:webHidden/>
+              </w:rPr>
+              <w:t>7</w:t>
             </w:r>
             <w:r>
               <w:rPr>
@@ -1215,14 +1863,14 @@
               <w:noProof/>
             </w:rPr>
           </w:pPr>
-          <w:hyperlink w:anchor="_Toc104223848" w:history="1">
+          <w:hyperlink w:anchor="_Toc104309000" w:history="1">
             <w:r>
               <w:rPr>
                 <w:rStyle w:val="Hyperlink"/>
                 <w:b/>
                 <w:noProof/>
               </w:rPr>
-              <w:t>Implementation</w:t>
+              <w:t>Project Timeline</w:t>
             </w:r>
             <w:r>
               <w:rPr>
@@ -1243,7 +1891,7 @@
                 <w:noProof/>
                 <w:webHidden/>
               </w:rPr>
-              <w:instrText xml:space="preserve"> PAGEREF _Toc104223848 \h </w:instrText>
+              <w:instrText xml:space="preserve"> PAGEREF _Toc104309000 \h </w:instrText>
             </w:r>
             <w:r>
               <w:rPr>
@@ -1263,427 +1911,7 @@
                 <w:noProof/>
                 <w:webHidden/>
               </w:rPr>
-              <w:t>5</w:t>
-            </w:r>
-            <w:r>
-              <w:rPr>
-                <w:noProof/>
-                <w:webHidden/>
-              </w:rPr>
-              <w:fldChar w:fldCharType="end"/>
-            </w:r>
-          </w:hyperlink>
-        </w:p>
-        <w:p>
-          <w:pPr>
-            <w:pStyle w:val="TOC1"/>
-            <w:tabs>
-              <w:tab w:val="right" w:leader="dot" w:pos="9350"/>
-            </w:tabs>
-            <w:rPr>
-              <w:rFonts w:eastAsiaTheme="minorEastAsia"/>
-              <w:noProof/>
-            </w:rPr>
-          </w:pPr>
-          <w:hyperlink w:anchor="_Toc104223849" w:history="1">
-            <w:r>
-              <w:rPr>
-                <w:rStyle w:val="Hyperlink"/>
-                <w:b/>
-                <w:noProof/>
-              </w:rPr>
-              <w:t>Validation and Verification</w:t>
-            </w:r>
-            <w:r>
-              <w:rPr>
-                <w:noProof/>
-                <w:webHidden/>
-              </w:rPr>
-              <w:tab/>
-            </w:r>
-            <w:r>
-              <w:rPr>
-                <w:noProof/>
-                <w:webHidden/>
-              </w:rPr>
-              <w:fldChar w:fldCharType="begin"/>
-            </w:r>
-            <w:r>
-              <w:rPr>
-                <w:noProof/>
-                <w:webHidden/>
-              </w:rPr>
-              <w:instrText xml:space="preserve"> PAGEREF _Toc104223849 \h </w:instrText>
-            </w:r>
-            <w:r>
-              <w:rPr>
-                <w:noProof/>
-                <w:webHidden/>
-              </w:rPr>
-            </w:r>
-            <w:r>
-              <w:rPr>
-                <w:noProof/>
-                <w:webHidden/>
-              </w:rPr>
-              <w:fldChar w:fldCharType="separate"/>
-            </w:r>
-            <w:r>
-              <w:rPr>
-                <w:noProof/>
-                <w:webHidden/>
-              </w:rPr>
-              <w:t>5</w:t>
-            </w:r>
-            <w:r>
-              <w:rPr>
-                <w:noProof/>
-                <w:webHidden/>
-              </w:rPr>
-              <w:fldChar w:fldCharType="end"/>
-            </w:r>
-          </w:hyperlink>
-        </w:p>
-        <w:p>
-          <w:pPr>
-            <w:pStyle w:val="TOC1"/>
-            <w:tabs>
-              <w:tab w:val="right" w:leader="dot" w:pos="9350"/>
-            </w:tabs>
-            <w:rPr>
-              <w:rFonts w:eastAsiaTheme="minorEastAsia"/>
-              <w:noProof/>
-            </w:rPr>
-          </w:pPr>
-          <w:hyperlink w:anchor="_Toc104223850" w:history="1">
-            <w:r>
-              <w:rPr>
-                <w:rStyle w:val="Hyperlink"/>
-                <w:b/>
-                <w:noProof/>
-              </w:rPr>
-              <w:t>Environments and Costs</w:t>
-            </w:r>
-            <w:r>
-              <w:rPr>
-                <w:noProof/>
-                <w:webHidden/>
-              </w:rPr>
-              <w:tab/>
-            </w:r>
-            <w:r>
-              <w:rPr>
-                <w:noProof/>
-                <w:webHidden/>
-              </w:rPr>
-              <w:fldChar w:fldCharType="begin"/>
-            </w:r>
-            <w:r>
-              <w:rPr>
-                <w:noProof/>
-                <w:webHidden/>
-              </w:rPr>
-              <w:instrText xml:space="preserve"> PAGEREF _Toc104223850 \h </w:instrText>
-            </w:r>
-            <w:r>
-              <w:rPr>
-                <w:noProof/>
-                <w:webHidden/>
-              </w:rPr>
-            </w:r>
-            <w:r>
-              <w:rPr>
-                <w:noProof/>
-                <w:webHidden/>
-              </w:rPr>
-              <w:fldChar w:fldCharType="separate"/>
-            </w:r>
-            <w:r>
-              <w:rPr>
-                <w:noProof/>
-                <w:webHidden/>
-              </w:rPr>
-              <w:t>6</w:t>
-            </w:r>
-            <w:r>
-              <w:rPr>
-                <w:noProof/>
-                <w:webHidden/>
-              </w:rPr>
-              <w:fldChar w:fldCharType="end"/>
-            </w:r>
-          </w:hyperlink>
-        </w:p>
-        <w:p>
-          <w:pPr>
-            <w:pStyle w:val="TOC2"/>
-            <w:tabs>
-              <w:tab w:val="right" w:leader="dot" w:pos="9350"/>
-            </w:tabs>
-            <w:rPr>
-              <w:rFonts w:eastAsiaTheme="minorEastAsia"/>
-              <w:noProof/>
-            </w:rPr>
-          </w:pPr>
-          <w:hyperlink w:anchor="_Toc104223851" w:history="1">
-            <w:r>
-              <w:rPr>
-                <w:rStyle w:val="Hyperlink"/>
-                <w:b/>
-                <w:noProof/>
-              </w:rPr>
-              <w:t>Programming Environment</w:t>
-            </w:r>
-            <w:r>
-              <w:rPr>
-                <w:noProof/>
-                <w:webHidden/>
-              </w:rPr>
-              <w:tab/>
-            </w:r>
-            <w:r>
-              <w:rPr>
-                <w:noProof/>
-                <w:webHidden/>
-              </w:rPr>
-              <w:fldChar w:fldCharType="begin"/>
-            </w:r>
-            <w:r>
-              <w:rPr>
-                <w:noProof/>
-                <w:webHidden/>
-              </w:rPr>
-              <w:instrText xml:space="preserve"> PAGEREF _Toc104223851 \h </w:instrText>
-            </w:r>
-            <w:r>
-              <w:rPr>
-                <w:noProof/>
-                <w:webHidden/>
-              </w:rPr>
-            </w:r>
-            <w:r>
-              <w:rPr>
-                <w:noProof/>
-                <w:webHidden/>
-              </w:rPr>
-              <w:fldChar w:fldCharType="separate"/>
-            </w:r>
-            <w:r>
-              <w:rPr>
-                <w:noProof/>
-                <w:webHidden/>
-              </w:rPr>
-              <w:t>6</w:t>
-            </w:r>
-            <w:r>
-              <w:rPr>
-                <w:noProof/>
-                <w:webHidden/>
-              </w:rPr>
-              <w:fldChar w:fldCharType="end"/>
-            </w:r>
-          </w:hyperlink>
-        </w:p>
-        <w:p>
-          <w:pPr>
-            <w:pStyle w:val="TOC2"/>
-            <w:tabs>
-              <w:tab w:val="right" w:leader="dot" w:pos="9350"/>
-            </w:tabs>
-            <w:rPr>
-              <w:rFonts w:eastAsiaTheme="minorEastAsia"/>
-              <w:noProof/>
-            </w:rPr>
-          </w:pPr>
-          <w:hyperlink w:anchor="_Toc104223852" w:history="1">
-            <w:r>
-              <w:rPr>
-                <w:rStyle w:val="Hyperlink"/>
-                <w:b/>
-                <w:noProof/>
-              </w:rPr>
-              <w:t>Environment Costs</w:t>
-            </w:r>
-            <w:r>
-              <w:rPr>
-                <w:noProof/>
-                <w:webHidden/>
-              </w:rPr>
-              <w:tab/>
-            </w:r>
-            <w:r>
-              <w:rPr>
-                <w:noProof/>
-                <w:webHidden/>
-              </w:rPr>
-              <w:fldChar w:fldCharType="begin"/>
-            </w:r>
-            <w:r>
-              <w:rPr>
-                <w:noProof/>
-                <w:webHidden/>
-              </w:rPr>
-              <w:instrText xml:space="preserve"> PAGEREF _Toc104223852 \h </w:instrText>
-            </w:r>
-            <w:r>
-              <w:rPr>
-                <w:noProof/>
-                <w:webHidden/>
-              </w:rPr>
-            </w:r>
-            <w:r>
-              <w:rPr>
-                <w:noProof/>
-                <w:webHidden/>
-              </w:rPr>
-              <w:fldChar w:fldCharType="separate"/>
-            </w:r>
-            <w:r>
-              <w:rPr>
-                <w:noProof/>
-                <w:webHidden/>
-              </w:rPr>
-              <w:t>6</w:t>
-            </w:r>
-            <w:r>
-              <w:rPr>
-                <w:noProof/>
-                <w:webHidden/>
-              </w:rPr>
-              <w:fldChar w:fldCharType="end"/>
-            </w:r>
-          </w:hyperlink>
-        </w:p>
-        <w:p>
-          <w:pPr>
-            <w:pStyle w:val="TOC2"/>
-            <w:tabs>
-              <w:tab w:val="right" w:leader="dot" w:pos="9350"/>
-            </w:tabs>
-            <w:rPr>
-              <w:rFonts w:eastAsiaTheme="minorEastAsia"/>
-              <w:noProof/>
-            </w:rPr>
-          </w:pPr>
-          <w:hyperlink w:anchor="_Toc104223853" w:history="1">
-            <w:r>
-              <w:rPr>
-                <w:rStyle w:val="Hyperlink"/>
-                <w:b/>
-                <w:noProof/>
-              </w:rPr>
-              <w:t>Human Resource Requirements</w:t>
-            </w:r>
-            <w:r>
-              <w:rPr>
-                <w:noProof/>
-                <w:webHidden/>
-              </w:rPr>
-              <w:tab/>
-            </w:r>
-            <w:r>
-              <w:rPr>
-                <w:noProof/>
-                <w:webHidden/>
-              </w:rPr>
-              <w:fldChar w:fldCharType="begin"/>
-            </w:r>
-            <w:r>
-              <w:rPr>
-                <w:noProof/>
-                <w:webHidden/>
-              </w:rPr>
-              <w:instrText xml:space="preserve"> PAGEREF _Toc104223853 \h </w:instrText>
-            </w:r>
-            <w:r>
-              <w:rPr>
-                <w:noProof/>
-                <w:webHidden/>
-              </w:rPr>
-            </w:r>
-            <w:r>
-              <w:rPr>
-                <w:noProof/>
-                <w:webHidden/>
-              </w:rPr>
-              <w:fldChar w:fldCharType="separate"/>
-            </w:r>
-            <w:r>
-              <w:rPr>
-                <w:noProof/>
-                <w:webHidden/>
-              </w:rPr>
-              <w:t>6</w:t>
-            </w:r>
-            <w:r>
-              <w:rPr>
-                <w:noProof/>
-                <w:webHidden/>
-              </w:rPr>
-              <w:fldChar w:fldCharType="end"/>
-            </w:r>
-          </w:hyperlink>
-        </w:p>
-        <w:p>
-          <w:pPr>
-            <w:pStyle w:val="TOC1"/>
-            <w:tabs>
-              <w:tab w:val="right" w:leader="dot" w:pos="9350"/>
-            </w:tabs>
-            <w:rPr>
-              <w:rFonts w:eastAsiaTheme="minorEastAsia"/>
-              <w:noProof/>
-            </w:rPr>
-          </w:pPr>
-          <w:hyperlink w:anchor="_Toc104223854" w:history="1">
-            <w:r>
-              <w:rPr>
-                <w:rStyle w:val="Hyperlink"/>
-                <w:b/>
-                <w:noProof/>
-              </w:rPr>
-              <w:t>Project Timeline</w:t>
-            </w:r>
-            <w:r>
-              <w:rPr>
-                <w:noProof/>
-                <w:webHidden/>
-              </w:rPr>
-              <w:tab/>
-            </w:r>
-            <w:r>
-              <w:rPr>
-                <w:noProof/>
-                <w:webHidden/>
-              </w:rPr>
-              <w:fldChar w:fldCharType="begin"/>
-            </w:r>
-            <w:r>
-              <w:rPr>
-                <w:noProof/>
-                <w:webHidden/>
-              </w:rPr>
-              <w:instrText xml:space="preserve"> PAGEREF _Toc104223854 \h </w:instrText>
-            </w:r>
-            <w:r>
-              <w:rPr>
-                <w:noProof/>
-                <w:webHidden/>
-              </w:rPr>
-            </w:r>
-            <w:r>
-              <w:rPr>
-                <w:noProof/>
-                <w:webHidden/>
-              </w:rPr>
-              <w:fldChar w:fldCharType="separate"/>
-            </w:r>
-            <w:r>
-              <w:rPr>
-                <w:noProof/>
-                <w:webHidden/>
-              </w:rPr>
-              <w:t>6</w:t>
+              <w:t>7</w:t>
             </w:r>
             <w:r>
               <w:rPr>
@@ -1895,7 +2123,7 @@
           <w:color w:val="auto"/>
         </w:rPr>
       </w:pPr>
-      <w:bookmarkStart w:id="1" w:name="_Toc104223838"/>
+      <w:bookmarkStart w:id="1" w:name="_Toc104308981"/>
       <w:r>
         <w:rPr>
           <w:b/>
@@ -1919,7 +2147,7 @@
           <w:szCs w:val="26"/>
         </w:rPr>
       </w:pPr>
-      <w:bookmarkStart w:id="2" w:name="_Toc104223839"/>
+      <w:bookmarkStart w:id="2" w:name="_Toc104308982"/>
       <w:r>
         <w:rPr>
           <w:rFonts w:asciiTheme="majorHAnsi" w:eastAsiaTheme="majorEastAsia" w:hAnsiTheme="majorHAnsi" w:cstheme="majorBidi"/>
@@ -1945,13 +2173,45 @@
         <w:ind w:firstLine="720"/>
       </w:pPr>
       <w:r>
-        <w:t xml:space="preserve">The customer is CharDennis University, an online university specializing in technical degrees. It has a student body of 10,000 students on average, and predicts growth of 5% </w:t>
+        <w:t xml:space="preserve">The customer is </w:t>
+      </w:r>
+      <w:proofErr w:type="spellStart"/>
+      <w:r>
+        <w:t>CharDennis</w:t>
+      </w:r>
+      <w:proofErr w:type="spellEnd"/>
+      <w:r>
+        <w:t xml:space="preserve"> University, an online university specializing in technical degrees. It has a student body of 10,000 students on </w:t>
+      </w:r>
+      <w:proofErr w:type="gramStart"/>
+      <w:r>
+        <w:t>average, and</w:t>
+      </w:r>
+      <w:proofErr w:type="gramEnd"/>
+      <w:r>
+        <w:t xml:space="preserve"> predicts growth of 5% </w:t>
       </w:r>
       <w:r>
         <w:t>this year</w:t>
       </w:r>
       <w:r>
-        <w:t>. The university currently utilizes web-based term tracking for its students, and has no mobile infrastructure. CDU’s mission is to provide a high-quality, student-driven education that is  self-paced and comprehensive, and to empower students to take charge of their schedul</w:t>
+        <w:t xml:space="preserve">. The university currently utilizes web-based term tracking for its </w:t>
+      </w:r>
+      <w:proofErr w:type="gramStart"/>
+      <w:r>
+        <w:t>students, and</w:t>
+      </w:r>
+      <w:proofErr w:type="gramEnd"/>
+      <w:r>
+        <w:t xml:space="preserve"> has no mobile infrastructure. CDU’s mission is to provide a high-quality, student-driven education that </w:t>
+      </w:r>
+      <w:proofErr w:type="gramStart"/>
+      <w:r>
+        <w:t>is  self</w:t>
+      </w:r>
+      <w:proofErr w:type="gramEnd"/>
+      <w:r>
+        <w:t>-paced and comprehensive, and to empower students to take charge of their schedul</w:t>
       </w:r>
       <w:r>
         <w:t>e and learn at a pace which is most appropriate for them.</w:t>
@@ -1973,7 +2233,7 @@
           <w:color w:val="auto"/>
         </w:rPr>
       </w:pPr>
-      <w:bookmarkStart w:id="3" w:name="_Toc104223840"/>
+      <w:bookmarkStart w:id="3" w:name="_Toc104308983"/>
       <w:r>
         <w:rPr>
           <w:b/>
@@ -1989,7 +2249,15 @@
         <w:ind w:firstLine="720"/>
       </w:pPr>
       <w:r>
-        <w:t>CDU’s student body currently has no way to track their term progress on mobile devices, as the website used by CDU is not responsive and therefore poorly designed for mobile devices. An increasing number of students have expressed interest in access to term tracking on their mobile devices. The CDUTermTracker application will meet the client’s needs by providing a high-quality application that will allow students to track their term progress.</w:t>
+        <w:t xml:space="preserve">CDU’s student body currently has no way to track their term progress on mobile devices, as the website used by CDU is not responsive and therefore poorly designed for mobile devices. An increasing number of students have expressed interest in access to term tracking on their mobile devices. The </w:t>
+      </w:r>
+      <w:proofErr w:type="spellStart"/>
+      <w:r>
+        <w:t>CDUTermTracker</w:t>
+      </w:r>
+      <w:proofErr w:type="spellEnd"/>
+      <w:r>
+        <w:t xml:space="preserve"> application will meet the client’s needs by providing a high-quality application that will allow students to track their term progress.</w:t>
       </w:r>
     </w:p>
     <w:p>
@@ -1997,10 +2265,7 @@
         <w:ind w:firstLine="720"/>
       </w:pPr>
       <w:r>
-        <w:t>Due to regulations, CDU’s students are permitted to take no more than 6 courses per term. Each course has two assessments: a Performance Assessment and an Objective Assessment.</w:t>
-      </w:r>
-      <w:r>
-        <w:t xml:space="preserve"> The application will need to allow students to track their terms accordingly.</w:t>
+        <w:t>Due to regulations, CDU’s students are permitted to take no more than 6 courses per term. Each course has two assessments: a Performance Assessment and an Objective Assessment. The application will need to allow students to track their terms accordingly.</w:t>
       </w:r>
     </w:p>
     <w:p>
@@ -2011,7 +2276,7 @@
           <w:color w:val="auto"/>
         </w:rPr>
       </w:pPr>
-      <w:bookmarkStart w:id="4" w:name="_Toc104223841"/>
+      <w:bookmarkStart w:id="4" w:name="_Toc104308984"/>
       <w:r>
         <w:rPr>
           <w:b/>
@@ -2025,8 +2290,13 @@
       <w:pPr>
         <w:ind w:firstLine="720"/>
       </w:pPr>
-      <w:r>
-        <w:t>CDUTermTracker is a multi-screen Android mobile application that will allow students to enter:</w:t>
+      <w:proofErr w:type="spellStart"/>
+      <w:r>
+        <w:t>CDUTermTracker</w:t>
+      </w:r>
+      <w:proofErr w:type="spellEnd"/>
+      <w:r>
+        <w:t xml:space="preserve"> is a multi-screen Android mobile application that will allow students to enter:</w:t>
       </w:r>
     </w:p>
     <w:p>
@@ -2266,7 +2536,15 @@
         <w:ind w:firstLine="720"/>
       </w:pPr>
       <w:r>
-        <w:t>Notifications should trigger if the associated date is within one week, and all fields that allow text should have security protections to defend against SQL injection attacks. All fields except notes are required, and should have error handling to prevent poorly formatted entries.</w:t>
+        <w:t xml:space="preserve">Notifications should trigger if the associated date is within one week, and all fields that allow text should have security protections to defend against SQL injection attacks. All fields except notes are </w:t>
+      </w:r>
+      <w:proofErr w:type="gramStart"/>
+      <w:r>
+        <w:t>required, and</w:t>
+      </w:r>
+      <w:proofErr w:type="gramEnd"/>
+      <w:r>
+        <w:t xml:space="preserve"> should have error handling to prevent poorly formatted entries.</w:t>
       </w:r>
     </w:p>
     <w:p>
@@ -2274,7 +2552,27 @@
         <w:ind w:firstLine="720"/>
       </w:pPr>
       <w:r>
-        <w:t>The application will use a SQLite database to store information locally on the user’s mobile device, and will allow students to create, view, update, and delete terms, courses, and assessments. There will be additional error-handling to ensure that start dates do not occur after due dates.</w:t>
+        <w:t>The application will use a SQLite database to store information locally on the user’s mobile device, and will allow students to create, view, update, and delete terms</w:t>
+      </w:r>
+      <w:r>
+        <w:t xml:space="preserve"> and </w:t>
+      </w:r>
+      <w:r>
+        <w:t xml:space="preserve">courses, </w:t>
+      </w:r>
+      <w:proofErr w:type="gramStart"/>
+      <w:r>
+        <w:t xml:space="preserve">and </w:t>
+      </w:r>
+      <w:r>
+        <w:t xml:space="preserve"> view</w:t>
+      </w:r>
+      <w:proofErr w:type="gramEnd"/>
+      <w:r>
+        <w:t xml:space="preserve"> and edit </w:t>
+      </w:r>
+      <w:r>
+        <w:t>assessments. There will be additional error-handling to ensure that start dates do not occur after due dates.</w:t>
       </w:r>
     </w:p>
     <w:p>
@@ -2286,7 +2584,7 @@
           <w:color w:val="auto"/>
         </w:rPr>
       </w:pPr>
-      <w:bookmarkStart w:id="5" w:name="_Toc104223842"/>
+      <w:bookmarkStart w:id="5" w:name="_Toc104308985"/>
       <w:r>
         <w:rPr>
           <w:b/>
@@ -2301,7 +2599,15 @@
         <w:ind w:firstLine="720"/>
       </w:pPr>
       <w:r>
-        <w:t>CDU does not currently have a mobile application in place. Their current term tracking utilizes a website, which is not responsive to mobile screens. CDUTermTracker will provide CDU’s students with a mobile application for term tracking.</w:t>
+        <w:t xml:space="preserve">CDU does not currently have a mobile application in place. Their current term tracking utilizes a website, which is not responsive to mobile screens. </w:t>
+      </w:r>
+      <w:proofErr w:type="spellStart"/>
+      <w:r>
+        <w:t>CDUTermTracker</w:t>
+      </w:r>
+      <w:proofErr w:type="spellEnd"/>
+      <w:r>
+        <w:t xml:space="preserve"> will provide CDU’s students with a mobile application for term tracking.</w:t>
       </w:r>
     </w:p>
     <w:p>
@@ -2313,7 +2619,7 @@
           <w:color w:val="auto"/>
         </w:rPr>
       </w:pPr>
-      <w:bookmarkStart w:id="6" w:name="_Toc104223843"/>
+      <w:bookmarkStart w:id="6" w:name="_Toc104308986"/>
       <w:r>
         <w:rPr>
           <w:b/>
@@ -2321,6 +2627,13 @@
         </w:rPr>
         <w:t>SDLC Methodology</w:t>
       </w:r>
+      <w:r>
+        <w:rPr>
+          <w:b/>
+          <w:color w:val="auto"/>
+        </w:rPr>
+        <w:t xml:space="preserve"> and Deliverables</w:t>
+      </w:r>
       <w:bookmarkEnd w:id="6"/>
     </w:p>
     <w:p>
@@ -2328,7 +2641,15 @@
         <w:ind w:firstLine="720"/>
       </w:pPr>
       <w:r>
-        <w:t xml:space="preserve">Considering the nature of your project, select a Software Development Life Cycle (SDLC) methodology that will be used to manage the project. Those may include…………. Be sure to describe the process you select first and why it’s a good fit. Then review the methodology phases and what part of the project will align with each. </w:t>
+        <w:t xml:space="preserve">Considering the nature of your project, select a Software Development Life Cycle (SDLC) methodology that will be used to manage the project. Those may include…………. Be sure to describe the process you select first and why </w:t>
+      </w:r>
+      <w:proofErr w:type="gramStart"/>
+      <w:r>
+        <w:t>it’s</w:t>
+      </w:r>
+      <w:proofErr w:type="gramEnd"/>
+      <w:r>
+        <w:t xml:space="preserve"> a good fit. Then review the methodology phases and what part of the project will align with each. </w:t>
       </w:r>
     </w:p>
     <w:p>
@@ -2349,6 +2670,14 @@
     </w:p>
     <w:p>
       <w:pPr>
+        <w:ind w:firstLine="720"/>
+      </w:pPr>
+      <w:r>
+        <w:t xml:space="preserve">Below is an outline of the phases of Agile software development, the activities that take place in each, a high-level description of deliverables for each phase, and specific deliverables associated with this project. </w:t>
+      </w:r>
+    </w:p>
+    <w:p>
+      <w:pPr>
         <w:pStyle w:val="Heading2"/>
         <w:rPr>
           <w:b/>
@@ -2356,7 +2685,7 @@
           <w:color w:val="auto"/>
         </w:rPr>
       </w:pPr>
-      <w:bookmarkStart w:id="7" w:name="_Toc104223844"/>
+      <w:bookmarkStart w:id="7" w:name="_Toc104308987"/>
       <w:r>
         <w:rPr>
           <w:b/>
@@ -2369,22 +2698,65 @@
     </w:p>
     <w:p>
       <w:pPr>
-        <w:pStyle w:val="ListParagraph"/>
-        <w:numPr>
-          <w:ilvl w:val="0"/>
-          <w:numId w:val="8"/>
-        </w:numPr>
-        <w:rPr>
-          <w:rFonts w:cstheme="minorHAnsi"/>
-          <w:bCs/>
-        </w:rPr>
-      </w:pPr>
-      <w:r>
-        <w:rPr>
-          <w:rFonts w:cstheme="minorHAnsi"/>
-          <w:bCs/>
-        </w:rPr>
-        <w:t xml:space="preserve">Requirements Gathering – this is the phase most recently completed, and occurs when the customer’s needs are discussed and documented. Once the first iteration is complete and the product has been reviewed, this phase will be re-entered </w:t>
+        <w:pStyle w:val="Heading3"/>
+        <w:rPr>
+          <w:bCs/>
+          <w:color w:val="auto"/>
+        </w:rPr>
+      </w:pPr>
+      <w:bookmarkStart w:id="8" w:name="_Toc104308988"/>
+      <w:r>
+        <w:rPr>
+          <w:color w:val="auto"/>
+        </w:rPr>
+        <w:t>Requirements Gathering</w:t>
+      </w:r>
+      <w:bookmarkEnd w:id="8"/>
+      <w:r>
+        <w:rPr>
+          <w:bCs/>
+          <w:color w:val="auto"/>
+        </w:rPr>
+        <w:t xml:space="preserve"> </w:t>
+      </w:r>
+    </w:p>
+    <w:p>
+      <w:pPr>
+        <w:ind w:left="360" w:firstLine="360"/>
+        <w:rPr>
+          <w:rFonts w:cstheme="minorHAnsi"/>
+          <w:bCs/>
+        </w:rPr>
+      </w:pPr>
+      <w:r>
+        <w:rPr>
+          <w:rFonts w:cstheme="minorHAnsi"/>
+          <w:bCs/>
+        </w:rPr>
+        <w:t>T</w:t>
+      </w:r>
+      <w:r>
+        <w:rPr>
+          <w:rFonts w:cstheme="minorHAnsi"/>
+          <w:bCs/>
+        </w:rPr>
+        <w:t xml:space="preserve">his is the phase most recently </w:t>
+      </w:r>
+      <w:proofErr w:type="gramStart"/>
+      <w:r>
+        <w:rPr>
+          <w:rFonts w:cstheme="minorHAnsi"/>
+          <w:bCs/>
+        </w:rPr>
+        <w:t>completed, and</w:t>
+      </w:r>
+      <w:proofErr w:type="gramEnd"/>
+      <w:r>
+        <w:rPr>
+          <w:rFonts w:cstheme="minorHAnsi"/>
+          <w:bCs/>
+        </w:rPr>
+        <w:t xml:space="preserve"> occurs when the customer’s needs are discussed and documented. Once the first iteration is complete and the product has been reviewed, this phase will be re-entered </w:t>
       </w:r>
       <w:r>
         <w:rPr>
@@ -2396,145 +2768,646 @@
     </w:p>
     <w:p>
       <w:pPr>
-        <w:pStyle w:val="ListParagraph"/>
-        <w:numPr>
-          <w:ilvl w:val="0"/>
-          <w:numId w:val="8"/>
-        </w:numPr>
-        <w:rPr>
-          <w:rFonts w:cstheme="minorHAnsi"/>
-          <w:bCs/>
-        </w:rPr>
-      </w:pPr>
-      <w:r>
-        <w:rPr>
-          <w:rFonts w:cstheme="minorHAnsi"/>
-          <w:bCs/>
-        </w:rPr>
+        <w:ind w:left="360" w:firstLine="360"/>
+        <w:rPr>
+          <w:rFonts w:cstheme="minorHAnsi"/>
+          <w:bCs/>
+        </w:rPr>
+      </w:pPr>
+      <w:r>
+        <w:rPr>
+          <w:rFonts w:cstheme="minorHAnsi"/>
+          <w:b/>
+        </w:rPr>
+        <w:t xml:space="preserve">Deliverables: </w:t>
+      </w:r>
+      <w:r>
+        <w:rPr>
+          <w:rFonts w:cstheme="minorHAnsi"/>
+          <w:bCs/>
+        </w:rPr>
+        <w:t>On the first iteration, documentation of client’s requirements</w:t>
+      </w:r>
+      <w:r>
+        <w:rPr>
+          <w:rFonts w:cstheme="minorHAnsi"/>
+          <w:bCs/>
+        </w:rPr>
+        <w:t>. On later iterations, documentation from the Review phase and any additional requirements from the user.</w:t>
+      </w:r>
+    </w:p>
+    <w:p>
+      <w:pPr>
+        <w:ind w:left="360" w:firstLine="360"/>
+        <w:rPr>
+          <w:rFonts w:cstheme="minorHAnsi"/>
+          <w:bCs/>
+        </w:rPr>
+      </w:pPr>
+      <w:r>
+        <w:rPr>
+          <w:rFonts w:cstheme="minorHAnsi"/>
+          <w:b/>
+        </w:rPr>
+        <w:t xml:space="preserve">Project Deliverables: </w:t>
+      </w:r>
+      <w:r>
+        <w:rPr>
+          <w:rFonts w:cstheme="minorHAnsi"/>
+          <w:bCs/>
+        </w:rPr>
+        <w:t>Requirements document</w:t>
+      </w:r>
+    </w:p>
+    <w:p>
+      <w:pPr>
+        <w:pStyle w:val="Heading3"/>
+        <w:rPr>
+          <w:bCs/>
+          <w:color w:val="auto"/>
+        </w:rPr>
+      </w:pPr>
+      <w:bookmarkStart w:id="9" w:name="_Toc104308989"/>
+      <w:r>
+        <w:rPr>
+          <w:color w:val="auto"/>
+        </w:rPr>
+        <w:lastRenderedPageBreak/>
         <w:t>Design</w:t>
       </w:r>
-      <w:r>
-        <w:rPr>
-          <w:rFonts w:cstheme="minorHAnsi"/>
-          <w:bCs/>
-        </w:rPr>
-        <w:t xml:space="preserve"> – this is the current phase of the project. The client’s needs have been determined, and the requirements documented. The program can now be designed, starting with a wireframe to plan layout and UML to design the program’s structure.</w:t>
-      </w:r>
-    </w:p>
-    <w:p>
-      <w:pPr>
-        <w:pStyle w:val="ListParagraph"/>
-        <w:numPr>
-          <w:ilvl w:val="0"/>
-          <w:numId w:val="8"/>
-        </w:numPr>
-        <w:rPr>
-          <w:rFonts w:cstheme="minorHAnsi"/>
-          <w:bCs/>
-        </w:rPr>
-      </w:pPr>
-      <w:r>
-        <w:rPr>
-          <w:rFonts w:cstheme="minorHAnsi"/>
-          <w:bCs/>
+      <w:bookmarkEnd w:id="9"/>
+      <w:r>
+        <w:rPr>
+          <w:bCs/>
+          <w:color w:val="auto"/>
+        </w:rPr>
+        <w:t xml:space="preserve"> </w:t>
+      </w:r>
+    </w:p>
+    <w:p>
+      <w:pPr>
+        <w:ind w:left="360" w:firstLine="360"/>
+        <w:rPr>
+          <w:rFonts w:cstheme="minorHAnsi"/>
+          <w:bCs/>
+        </w:rPr>
+      </w:pPr>
+      <w:r>
+        <w:rPr>
+          <w:rFonts w:cstheme="minorHAnsi"/>
+          <w:bCs/>
+        </w:rPr>
+        <w:t>T</w:t>
+      </w:r>
+      <w:r>
+        <w:rPr>
+          <w:rFonts w:cstheme="minorHAnsi"/>
+          <w:bCs/>
+        </w:rPr>
+        <w:t>his is the current phase of the project. The client’s needs have been determined, and the requirements documented. The program can now be designed, starting with a wireframe to plan layout and UML to design the program’s structure.</w:t>
+      </w:r>
+    </w:p>
+    <w:p>
+      <w:pPr>
+        <w:ind w:left="360" w:firstLine="360"/>
+        <w:rPr>
+          <w:rFonts w:cstheme="minorHAnsi"/>
+          <w:bCs/>
+        </w:rPr>
+      </w:pPr>
+      <w:r>
+        <w:rPr>
+          <w:rFonts w:cstheme="minorHAnsi"/>
+          <w:b/>
+        </w:rPr>
+        <w:t xml:space="preserve">Deliverables: </w:t>
+      </w:r>
+      <w:r>
+        <w:rPr>
+          <w:rFonts w:cstheme="minorHAnsi"/>
+          <w:bCs/>
+        </w:rPr>
+        <w:t>Wireframe and UML in the first iteration. The deliverables for future iterations will be dependent on the previous stages’ findings.</w:t>
+      </w:r>
+    </w:p>
+    <w:p>
+      <w:pPr>
+        <w:ind w:left="360" w:firstLine="360"/>
+        <w:rPr>
+          <w:rFonts w:cstheme="minorHAnsi"/>
+          <w:bCs/>
+        </w:rPr>
+      </w:pPr>
+      <w:r>
+        <w:rPr>
+          <w:rFonts w:cstheme="minorHAnsi"/>
+          <w:b/>
+        </w:rPr>
+        <w:t xml:space="preserve">Project Deliverables: </w:t>
+      </w:r>
+      <w:r>
+        <w:rPr>
+          <w:rFonts w:cstheme="minorHAnsi"/>
+          <w:bCs/>
+        </w:rPr>
+        <w:t>Low-fidelity wireframe and UML</w:t>
+      </w:r>
+      <w:r>
+        <w:rPr>
+          <w:rFonts w:cstheme="minorHAnsi"/>
+          <w:bCs/>
+        </w:rPr>
+        <w:t xml:space="preserve">, </w:t>
+      </w:r>
+      <w:r>
+        <w:rPr>
+          <w:rFonts w:cstheme="minorHAnsi"/>
+          <w:bCs/>
+        </w:rPr>
+        <w:t>and a test plan</w:t>
+      </w:r>
+    </w:p>
+    <w:p>
+      <w:pPr>
+        <w:pStyle w:val="Heading3"/>
+        <w:rPr>
+          <w:bCs/>
+          <w:color w:val="auto"/>
+        </w:rPr>
+      </w:pPr>
+      <w:bookmarkStart w:id="10" w:name="_Toc104308990"/>
+      <w:r>
+        <w:rPr>
+          <w:color w:val="auto"/>
         </w:rPr>
         <w:t>Development</w:t>
       </w:r>
-      <w:r>
-        <w:rPr>
-          <w:rFonts w:cstheme="minorHAnsi"/>
-          <w:bCs/>
-        </w:rPr>
-        <w:t xml:space="preserve"> - based on the layout and UML created in the Design phase, development can begin and classes and functionality of the program implemented.</w:t>
-      </w:r>
-    </w:p>
-    <w:p>
-      <w:pPr>
-        <w:pStyle w:val="ListParagraph"/>
-        <w:numPr>
-          <w:ilvl w:val="0"/>
-          <w:numId w:val="8"/>
-        </w:numPr>
-        <w:rPr>
-          <w:rFonts w:cstheme="minorHAnsi"/>
-          <w:bCs/>
-        </w:rPr>
-      </w:pPr>
-      <w:r>
-        <w:rPr>
-          <w:rFonts w:cstheme="minorHAnsi"/>
-          <w:bCs/>
+      <w:bookmarkEnd w:id="10"/>
+      <w:r>
+        <w:rPr>
+          <w:bCs/>
+          <w:color w:val="auto"/>
+        </w:rPr>
+        <w:t xml:space="preserve"> </w:t>
+      </w:r>
+    </w:p>
+    <w:p>
+      <w:pPr>
+        <w:ind w:left="360" w:firstLine="360"/>
+        <w:rPr>
+          <w:rFonts w:cstheme="minorHAnsi"/>
+          <w:bCs/>
+        </w:rPr>
+      </w:pPr>
+      <w:r>
+        <w:rPr>
+          <w:rFonts w:cstheme="minorHAnsi"/>
+          <w:bCs/>
+        </w:rPr>
+        <w:t>B</w:t>
+      </w:r>
+      <w:r>
+        <w:rPr>
+          <w:rFonts w:cstheme="minorHAnsi"/>
+          <w:bCs/>
+        </w:rPr>
+        <w:t xml:space="preserve">ased on the layout and UML created in the Design phase, development can </w:t>
+      </w:r>
+      <w:proofErr w:type="gramStart"/>
+      <w:r>
+        <w:rPr>
+          <w:rFonts w:cstheme="minorHAnsi"/>
+          <w:bCs/>
+        </w:rPr>
+        <w:t>begin</w:t>
+      </w:r>
+      <w:proofErr w:type="gramEnd"/>
+      <w:r>
+        <w:rPr>
+          <w:rFonts w:cstheme="minorHAnsi"/>
+          <w:bCs/>
+        </w:rPr>
+        <w:t xml:space="preserve"> and classes and functionality of the program implemented.</w:t>
+      </w:r>
+    </w:p>
+    <w:p>
+      <w:pPr>
+        <w:ind w:left="360" w:firstLine="360"/>
+        <w:rPr>
+          <w:rFonts w:cstheme="minorHAnsi"/>
+          <w:bCs/>
+        </w:rPr>
+      </w:pPr>
+      <w:r>
+        <w:rPr>
+          <w:rFonts w:cstheme="minorHAnsi"/>
+          <w:b/>
+        </w:rPr>
+        <w:t>Deliverable</w:t>
+      </w:r>
+      <w:r>
+        <w:rPr>
+          <w:rFonts w:cstheme="minorHAnsi"/>
+          <w:b/>
+        </w:rPr>
+        <w:t>s</w:t>
+      </w:r>
+      <w:r>
+        <w:rPr>
+          <w:rFonts w:cstheme="minorHAnsi"/>
+          <w:b/>
+        </w:rPr>
+        <w:t xml:space="preserve">: </w:t>
+      </w:r>
+      <w:r>
+        <w:rPr>
+          <w:rFonts w:cstheme="minorHAnsi"/>
+          <w:bCs/>
+        </w:rPr>
+        <w:t>For the first iteration of this project, a fully functional application without fine-tuned design will be delivered. The second iteration’s development phase will deliver a product with a user-friendly design.</w:t>
+      </w:r>
+      <w:r>
+        <w:rPr>
+          <w:rFonts w:cstheme="minorHAnsi"/>
+          <w:bCs/>
+        </w:rPr>
+        <w:t xml:space="preserve"> During this phase, documentation including a user guide is created or updated.</w:t>
+      </w:r>
+    </w:p>
+    <w:p>
+      <w:pPr>
+        <w:ind w:left="360" w:firstLine="360"/>
+        <w:rPr>
+          <w:rFonts w:cstheme="minorHAnsi"/>
+          <w:bCs/>
+        </w:rPr>
+      </w:pPr>
+      <w:r>
+        <w:rPr>
+          <w:rFonts w:cstheme="minorHAnsi"/>
+          <w:b/>
+        </w:rPr>
+        <w:t xml:space="preserve">Project Deliverables: </w:t>
+      </w:r>
+      <w:r>
+        <w:rPr>
+          <w:rFonts w:cstheme="minorHAnsi"/>
+          <w:bCs/>
+        </w:rPr>
+        <w:t>Functional prototype based on the UML</w:t>
+      </w:r>
+      <w:r>
+        <w:rPr>
+          <w:rFonts w:cstheme="minorHAnsi"/>
+          <w:bCs/>
+        </w:rPr>
+        <w:t xml:space="preserve"> in the first iteration, in the second iteration a functional prototype with design implanted based on the wireframe. </w:t>
+      </w:r>
+      <w:proofErr w:type="gramStart"/>
+      <w:r>
+        <w:rPr>
+          <w:rFonts w:cstheme="minorHAnsi"/>
+          <w:bCs/>
+        </w:rPr>
+        <w:t>A user guide,</w:t>
+      </w:r>
+      <w:proofErr w:type="gramEnd"/>
+      <w:r>
+        <w:rPr>
+          <w:rFonts w:cstheme="minorHAnsi"/>
+          <w:bCs/>
+        </w:rPr>
+        <w:t xml:space="preserve"> updated if necessary with each iteration.</w:t>
+      </w:r>
+    </w:p>
+    <w:p>
+      <w:pPr>
+        <w:pStyle w:val="Heading3"/>
+        <w:rPr>
+          <w:color w:val="auto"/>
+        </w:rPr>
+      </w:pPr>
+      <w:bookmarkStart w:id="11" w:name="_Toc104308991"/>
+      <w:r>
+        <w:rPr>
+          <w:color w:val="auto"/>
         </w:rPr>
         <w:t>Testing</w:t>
       </w:r>
-      <w:r>
-        <w:rPr>
-          <w:rFonts w:cstheme="minorHAnsi"/>
-          <w:bCs/>
-        </w:rPr>
-        <w:t xml:space="preserve"> – as functionality is implemented, testing occurs. If any test(s) reveal a problem, the development phase can be reentered to address that failure.</w:t>
-      </w:r>
-    </w:p>
-    <w:p>
-      <w:pPr>
-        <w:pStyle w:val="ListParagraph"/>
-        <w:numPr>
-          <w:ilvl w:val="0"/>
-          <w:numId w:val="8"/>
-        </w:numPr>
-        <w:rPr>
-          <w:rFonts w:cstheme="minorHAnsi"/>
-          <w:bCs/>
-        </w:rPr>
-      </w:pPr>
-      <w:r>
-        <w:rPr>
-          <w:rFonts w:cstheme="minorHAnsi"/>
-          <w:bCs/>
+      <w:bookmarkEnd w:id="11"/>
+      <w:r>
+        <w:rPr>
+          <w:color w:val="auto"/>
+        </w:rPr>
+        <w:t xml:space="preserve"> </w:t>
+      </w:r>
+    </w:p>
+    <w:p>
+      <w:pPr>
+        <w:ind w:left="360" w:firstLine="360"/>
+        <w:rPr>
+          <w:rFonts w:cstheme="minorHAnsi"/>
+          <w:bCs/>
+        </w:rPr>
+      </w:pPr>
+      <w:r>
+        <w:rPr>
+          <w:rFonts w:cstheme="minorHAnsi"/>
+          <w:bCs/>
+        </w:rPr>
+        <w:t>A</w:t>
+      </w:r>
+      <w:r>
+        <w:rPr>
+          <w:rFonts w:cstheme="minorHAnsi"/>
+          <w:bCs/>
+        </w:rPr>
+        <w:t>s functionality is implemented, testing occurs. If any test(s) reveal a problem, the development phase can be reentered to address that failure.</w:t>
+      </w:r>
+    </w:p>
+    <w:p>
+      <w:pPr>
+        <w:ind w:left="360" w:firstLine="360"/>
+        <w:rPr>
+          <w:rFonts w:cstheme="minorHAnsi"/>
+          <w:bCs/>
+        </w:rPr>
+      </w:pPr>
+      <w:r>
+        <w:rPr>
+          <w:rFonts w:cstheme="minorHAnsi"/>
+          <w:b/>
+        </w:rPr>
+        <w:t>Deliverable</w:t>
+      </w:r>
+      <w:r>
+        <w:rPr>
+          <w:rFonts w:cstheme="minorHAnsi"/>
+          <w:b/>
+        </w:rPr>
+        <w:t>s</w:t>
+      </w:r>
+      <w:r>
+        <w:rPr>
+          <w:rFonts w:cstheme="minorHAnsi"/>
+          <w:b/>
+        </w:rPr>
+        <w:t xml:space="preserve">: </w:t>
+      </w:r>
+      <w:r>
+        <w:rPr>
+          <w:rFonts w:cstheme="minorHAnsi"/>
+          <w:bCs/>
+        </w:rPr>
+        <w:t xml:space="preserve">Results from testing. </w:t>
+      </w:r>
+    </w:p>
+    <w:p>
+      <w:pPr>
+        <w:ind w:left="360" w:firstLine="360"/>
+        <w:rPr>
+          <w:rFonts w:cstheme="minorHAnsi"/>
+          <w:bCs/>
+        </w:rPr>
+      </w:pPr>
+      <w:r>
+        <w:rPr>
+          <w:rFonts w:cstheme="minorHAnsi"/>
+          <w:b/>
+        </w:rPr>
+        <w:t xml:space="preserve">Project Deliverables: </w:t>
+      </w:r>
+      <w:r>
+        <w:rPr>
+          <w:rFonts w:cstheme="minorHAnsi"/>
+          <w:bCs/>
+        </w:rPr>
+        <w:t>A unit testing summary</w:t>
+      </w:r>
+    </w:p>
+    <w:p>
+      <w:pPr>
+        <w:pStyle w:val="Heading3"/>
+        <w:rPr>
+          <w:bCs/>
+          <w:color w:val="auto"/>
+        </w:rPr>
+      </w:pPr>
+      <w:bookmarkStart w:id="12" w:name="_Toc104308992"/>
+      <w:r>
+        <w:rPr>
+          <w:color w:val="auto"/>
         </w:rPr>
         <w:t>Deployment</w:t>
       </w:r>
-      <w:r>
-        <w:rPr>
-          <w:rFonts w:cstheme="minorHAnsi"/>
-          <w:bCs/>
-        </w:rPr>
-        <w:t xml:space="preserve"> – the initial deployment will be to a small group of users for user acceptance testing. </w:t>
-      </w:r>
-    </w:p>
-    <w:p>
-      <w:pPr>
-        <w:pStyle w:val="ListParagraph"/>
-        <w:numPr>
-          <w:ilvl w:val="0"/>
-          <w:numId w:val="8"/>
-        </w:numPr>
-        <w:rPr>
-          <w:rFonts w:cstheme="minorHAnsi"/>
-          <w:bCs/>
-        </w:rPr>
-      </w:pPr>
-      <w:r>
-        <w:rPr>
-          <w:rFonts w:cstheme="minorHAnsi"/>
-          <w:bCs/>
+      <w:bookmarkEnd w:id="12"/>
+      <w:r>
+        <w:rPr>
+          <w:color w:val="auto"/>
+        </w:rPr>
+        <w:t xml:space="preserve"> </w:t>
+      </w:r>
+    </w:p>
+    <w:p>
+      <w:pPr>
+        <w:ind w:left="360" w:firstLine="360"/>
+        <w:rPr>
+          <w:rFonts w:cstheme="minorHAnsi"/>
+          <w:bCs/>
+        </w:rPr>
+      </w:pPr>
+      <w:r>
+        <w:rPr>
+          <w:rFonts w:cstheme="minorHAnsi"/>
+          <w:bCs/>
+        </w:rPr>
+        <w:t>T</w:t>
+      </w:r>
+      <w:r>
+        <w:rPr>
+          <w:rFonts w:cstheme="minorHAnsi"/>
+          <w:bCs/>
+        </w:rPr>
+        <w:t xml:space="preserve">he initial deployment will be to a small group of </w:t>
+      </w:r>
+      <w:r>
+        <w:rPr>
+          <w:rFonts w:cstheme="minorHAnsi"/>
+          <w:bCs/>
+        </w:rPr>
+        <w:t xml:space="preserve">internal testers </w:t>
+      </w:r>
+      <w:r>
+        <w:rPr>
+          <w:rFonts w:cstheme="minorHAnsi"/>
+          <w:bCs/>
+        </w:rPr>
+        <w:t>for testing</w:t>
+      </w:r>
+      <w:r>
+        <w:rPr>
+          <w:rFonts w:cstheme="minorHAnsi"/>
+          <w:bCs/>
+        </w:rPr>
+        <w:t xml:space="preserve"> of functionality, and subsequent iterations’ deployment phases will be to increasingly large subsets of all users</w:t>
+      </w:r>
+      <w:r>
+        <w:rPr>
+          <w:rFonts w:cstheme="minorHAnsi"/>
+          <w:bCs/>
+        </w:rPr>
+        <w:t>.</w:t>
+      </w:r>
+      <w:r>
+        <w:rPr>
+          <w:rFonts w:cstheme="minorHAnsi"/>
+          <w:bCs/>
+        </w:rPr>
+        <w:t xml:space="preserve"> 25 in the second iteration, 500 in the third, 1,000 in the fourth, and finally to the general student body.</w:t>
+      </w:r>
+      <w:r>
+        <w:rPr>
+          <w:rFonts w:cstheme="minorHAnsi"/>
+          <w:bCs/>
+        </w:rPr>
+        <w:t xml:space="preserve"> </w:t>
+      </w:r>
+    </w:p>
+    <w:p>
+      <w:pPr>
+        <w:ind w:left="360" w:firstLine="360"/>
+        <w:rPr>
+          <w:rFonts w:cstheme="minorHAnsi"/>
+          <w:bCs/>
+        </w:rPr>
+      </w:pPr>
+      <w:r>
+        <w:rPr>
+          <w:rFonts w:cstheme="minorHAnsi"/>
+          <w:b/>
+        </w:rPr>
+        <w:t>Deliverable</w:t>
+      </w:r>
+      <w:r>
+        <w:rPr>
+          <w:rFonts w:cstheme="minorHAnsi"/>
+          <w:b/>
+        </w:rPr>
+        <w:t>s</w:t>
+      </w:r>
+      <w:r>
+        <w:rPr>
+          <w:rFonts w:cstheme="minorHAnsi"/>
+          <w:b/>
+        </w:rPr>
+        <w:t xml:space="preserve">: </w:t>
+      </w:r>
+      <w:r>
+        <w:rPr>
+          <w:rFonts w:cstheme="minorHAnsi"/>
+          <w:bCs/>
+        </w:rPr>
+        <w:t>The results of UAT testing</w:t>
+      </w:r>
+      <w:r>
+        <w:rPr>
+          <w:rFonts w:cstheme="minorHAnsi"/>
+          <w:bCs/>
+        </w:rPr>
+        <w:t>, including bug reports and user input.</w:t>
+      </w:r>
+    </w:p>
+    <w:p>
+      <w:pPr>
+        <w:ind w:left="360" w:firstLine="360"/>
+        <w:rPr>
+          <w:rFonts w:cstheme="minorHAnsi"/>
+          <w:bCs/>
+        </w:rPr>
+      </w:pPr>
+      <w:r>
+        <w:rPr>
+          <w:rFonts w:cstheme="minorHAnsi"/>
+          <w:b/>
+        </w:rPr>
+        <w:t>Project Deliverables:</w:t>
+      </w:r>
+      <w:r>
+        <w:rPr>
+          <w:rFonts w:cstheme="minorHAnsi"/>
+          <w:bCs/>
+        </w:rPr>
+        <w:t xml:space="preserve"> Bug reports and user input reports.</w:t>
+      </w:r>
+    </w:p>
+    <w:p>
+      <w:pPr>
+        <w:pStyle w:val="Heading3"/>
+        <w:rPr>
+          <w:bCs/>
+          <w:color w:val="auto"/>
+        </w:rPr>
+      </w:pPr>
+      <w:bookmarkStart w:id="13" w:name="_Toc104308993"/>
+      <w:r>
+        <w:rPr>
+          <w:color w:val="auto"/>
         </w:rPr>
         <w:t>Review</w:t>
       </w:r>
-      <w:r>
-        <w:rPr>
-          <w:rFonts w:cstheme="minorHAnsi"/>
-          <w:bCs/>
-        </w:rPr>
-        <w:t xml:space="preserve"> – The results of the user acceptance testing are reviewed, and based on those results the requirements gathering phase is entered once again. Design, development, and testing occur again based on new requirements uncovered I the review phase. The second iteration’s </w:t>
-      </w:r>
-      <w:r>
-        <w:rPr>
-          <w:rFonts w:cstheme="minorHAnsi"/>
-          <w:bCs/>
-        </w:rPr>
-        <w:lastRenderedPageBreak/>
-        <w:t>deployment phase will be to a wider subset of 500 students, and another iteration will begin again based on those results. The process is repeated to a larger subset of 1,000 students (in addition to the previous 500), and then one more time to the general population. Then the project enters the maintenance phase</w:t>
+      <w:bookmarkEnd w:id="13"/>
+      <w:r>
+        <w:rPr>
+          <w:bCs/>
+          <w:color w:val="auto"/>
+        </w:rPr>
+        <w:t xml:space="preserve"> </w:t>
+      </w:r>
+    </w:p>
+    <w:p>
+      <w:pPr>
+        <w:ind w:left="360" w:firstLine="360"/>
+        <w:rPr>
+          <w:rFonts w:cstheme="minorHAnsi"/>
+          <w:bCs/>
+        </w:rPr>
+      </w:pPr>
+      <w:r>
+        <w:rPr>
+          <w:rFonts w:cstheme="minorHAnsi"/>
+          <w:bCs/>
+        </w:rPr>
+        <w:t xml:space="preserve">The results of the user acceptance testing are </w:t>
+      </w:r>
+      <w:proofErr w:type="gramStart"/>
+      <w:r>
+        <w:rPr>
+          <w:rFonts w:cstheme="minorHAnsi"/>
+          <w:bCs/>
+        </w:rPr>
+        <w:t>reviewed, and</w:t>
+      </w:r>
+      <w:proofErr w:type="gramEnd"/>
+      <w:r>
+        <w:rPr>
+          <w:rFonts w:cstheme="minorHAnsi"/>
+          <w:bCs/>
+        </w:rPr>
+        <w:t xml:space="preserve"> based on those results the requirements gathering phase is entered once again</w:t>
+      </w:r>
+      <w:r>
+        <w:rPr>
+          <w:rFonts w:cstheme="minorHAnsi"/>
+          <w:bCs/>
+        </w:rPr>
+        <w:t xml:space="preserve">. </w:t>
+      </w:r>
+      <w:r>
+        <w:rPr>
+          <w:rFonts w:cstheme="minorHAnsi"/>
+          <w:bCs/>
+        </w:rPr>
+        <w:t>Then the project enters the maintenance phase</w:t>
       </w:r>
       <w:r>
         <w:rPr>
@@ -2542,6 +3415,66 @@
           <w:bCs/>
         </w:rPr>
         <w:t xml:space="preserve"> (which also follows the Requirements Gathering, Design, Development, Testing, Deployment, and Review phase structure).</w:t>
+      </w:r>
+    </w:p>
+    <w:p>
+      <w:pPr>
+        <w:ind w:left="360" w:firstLine="360"/>
+        <w:rPr>
+          <w:rFonts w:cstheme="minorHAnsi"/>
+          <w:bCs/>
+        </w:rPr>
+      </w:pPr>
+      <w:r>
+        <w:rPr>
+          <w:rFonts w:cstheme="minorHAnsi"/>
+          <w:b/>
+        </w:rPr>
+        <w:t>Deliverable</w:t>
+      </w:r>
+      <w:r>
+        <w:rPr>
+          <w:rFonts w:cstheme="minorHAnsi"/>
+          <w:b/>
+        </w:rPr>
+        <w:t>s</w:t>
+      </w:r>
+      <w:r>
+        <w:rPr>
+          <w:rFonts w:cstheme="minorHAnsi"/>
+          <w:b/>
+        </w:rPr>
+        <w:t xml:space="preserve">: </w:t>
+      </w:r>
+      <w:r>
+        <w:rPr>
+          <w:rFonts w:cstheme="minorHAnsi"/>
+          <w:bCs/>
+        </w:rPr>
+        <w:t>The input from the previous phases and action items to address in the next iteration.</w:t>
+      </w:r>
+    </w:p>
+    <w:p>
+      <w:pPr>
+        <w:ind w:left="360" w:firstLine="360"/>
+        <w:rPr>
+          <w:rFonts w:cstheme="minorHAnsi"/>
+          <w:bCs/>
+        </w:rPr>
+      </w:pPr>
+      <w:r>
+        <w:rPr>
+          <w:rFonts w:cstheme="minorHAnsi"/>
+          <w:b/>
+        </w:rPr>
+        <w:t xml:space="preserve">Project Deliverables: </w:t>
+      </w:r>
+      <w:r>
+        <w:rPr>
+          <w:rFonts w:cstheme="minorHAnsi"/>
+          <w:bCs/>
+        </w:rPr>
+        <w:t>Documentation from previous phases that will guide the next iteration.</w:t>
       </w:r>
     </w:p>
     <w:p>
@@ -2553,27 +3486,23 @@
           <w:color w:val="auto"/>
         </w:rPr>
       </w:pPr>
-      <w:bookmarkStart w:id="8" w:name="_Toc104223845"/>
+      <w:bookmarkStart w:id="14" w:name="_Toc104308994"/>
       <w:r>
         <w:rPr>
           <w:b/>
           <w:color w:val="auto"/>
         </w:rPr>
-        <w:t>Deliverables</w:t>
-      </w:r>
-      <w:bookmarkEnd w:id="8"/>
+        <w:lastRenderedPageBreak/>
+        <w:t>Implementation</w:t>
+      </w:r>
+      <w:bookmarkEnd w:id="14"/>
     </w:p>
     <w:p>
       <w:pPr>
         <w:ind w:firstLine="720"/>
       </w:pPr>
       <w:r>
-        <w:t>Provide information about what deliverables are related to your SDLC method. List and describe those deliverables. Also, include examples to help clarify what specific type of artifacts will qualify.</w:t>
-      </w:r>
-    </w:p>
-    <w:p>
-      <w:r>
-        <w:t>For example:</w:t>
+        <w:t>As this application is not replacing an existing system and the client’s priority is user experience, implementation will occur in a series of iterations as set forth in the Agile Software Development Life Cycle. This will allow us to rapidly response to tester and user feedback with minimal frustration that frequent updates can cause.</w:t>
       </w:r>
     </w:p>
     <w:p>
@@ -2581,358 +3510,207 @@
         <w:ind w:firstLine="720"/>
       </w:pPr>
       <w:r>
-        <w:t xml:space="preserve">There are 2 types of deliverables that are associated with the Waterfall SDLC that the customer has requested. They are project and product deliverables. </w:t>
-      </w:r>
-    </w:p>
-    <w:p>
-      <w:pPr>
-        <w:pStyle w:val="Heading2"/>
+        <w:t>Initial implementation will occur after the Testing phase of the lifecycle,</w:t>
+      </w:r>
+      <w:r>
+        <w:t xml:space="preserve"> during which validation and verification take place</w:t>
+      </w:r>
+      <w:r>
+        <w:t xml:space="preserve"> by internal testers and developers</w:t>
+      </w:r>
+      <w:r>
+        <w:t xml:space="preserve">. This first iteration’s </w:t>
+      </w:r>
+      <w:r>
+        <w:t xml:space="preserve">deployment </w:t>
+      </w:r>
+      <w:r>
+        <w:t>implementation will involve</w:t>
+      </w:r>
+      <w:r>
+        <w:t xml:space="preserve"> a small group of internal testers who will focus on functionality. </w:t>
+      </w:r>
+    </w:p>
+    <w:p>
+      <w:pPr>
+        <w:ind w:firstLine="720"/>
+      </w:pPr>
+      <w:r>
+        <w:t>The</w:t>
+      </w:r>
+      <w:r>
+        <w:t xml:space="preserve"> SDLC </w:t>
+      </w:r>
+      <w:r>
+        <w:t xml:space="preserve">then </w:t>
+      </w:r>
+      <w:r>
+        <w:t>starts a</w:t>
+      </w:r>
+      <w:r>
+        <w:t xml:space="preserve"> second iteration</w:t>
+      </w:r>
+      <w:r>
+        <w:t xml:space="preserve">, including additional validation and verification in the Testing phase, </w:t>
+      </w:r>
+      <w:r>
+        <w:t>based on the findings of that first iteration. T</w:t>
+      </w:r>
+      <w:r>
+        <w:t>his iteration’s</w:t>
+      </w:r>
+      <w:r>
+        <w:t xml:space="preserve"> implementation will </w:t>
+      </w:r>
+      <w:r>
+        <w:t xml:space="preserve">be a beta release to a small subset of 25 students who will begin </w:t>
+      </w:r>
+      <w:r>
+        <w:t xml:space="preserve">initial </w:t>
+      </w:r>
+      <w:r>
+        <w:t xml:space="preserve">End User Acceptance </w:t>
+      </w:r>
+      <w:r>
+        <w:t>testing and</w:t>
+      </w:r>
+      <w:r>
+        <w:t xml:space="preserve"> offer input into design and functionality. </w:t>
+      </w:r>
+    </w:p>
+    <w:p>
+      <w:pPr>
+        <w:ind w:firstLine="720"/>
+      </w:pPr>
+      <w:r>
+        <w:t xml:space="preserve">Their </w:t>
+      </w:r>
+      <w:r>
+        <w:t>UAT results and reviews are</w:t>
+      </w:r>
+      <w:r>
+        <w:t xml:space="preserve"> used</w:t>
+      </w:r>
+      <w:r>
+        <w:t xml:space="preserve"> as input to</w:t>
+      </w:r>
+      <w:r>
+        <w:t xml:space="preserve"> the third iteration, which culminates in a larger release to 500 students for end user acceptance testing. </w:t>
+      </w:r>
+    </w:p>
+    <w:p>
+      <w:pPr>
+        <w:ind w:firstLine="720"/>
+      </w:pPr>
+      <w:r>
+        <w:t xml:space="preserve">Based on their input, the fourth iteration is </w:t>
+      </w:r>
+      <w:r>
+        <w:t>entered,</w:t>
+      </w:r>
+      <w:r>
+        <w:t xml:space="preserve"> and its deployment implementation will be to 1,000 students for additional </w:t>
+      </w:r>
+      <w:r>
+        <w:t>UA</w:t>
+      </w:r>
+      <w:r>
+        <w:t>T testing as well as load testing with a larger subset of users. The fifth iteration will implement deployment to all users, and additional iterations will be in response to user reported bugs or routine software maintenance.</w:t>
+      </w:r>
+    </w:p>
+    <w:p>
+      <w:pPr>
+        <w:ind w:firstLine="720"/>
+      </w:pPr>
+      <w:r>
+        <w:t xml:space="preserve">Throughout each iteration of the SDLC lifecycle, </w:t>
+      </w:r>
+      <w:r>
+        <w:t xml:space="preserve">all UAT test results and user input will be made available to stakeholders to facilitate stakeholder engagement and ensure their needs are being surfaced and addressed as quickly as possible during implementation. </w:t>
+      </w:r>
+    </w:p>
+    <w:p>
+      <w:pPr>
+        <w:pStyle w:val="Heading1"/>
+        <w:jc w:val="center"/>
         <w:rPr>
           <w:b/>
           <w:color w:val="auto"/>
         </w:rPr>
       </w:pPr>
-      <w:bookmarkStart w:id="9" w:name="_Toc104223846"/>
+      <w:bookmarkStart w:id="15" w:name="_Toc104308995"/>
       <w:r>
         <w:rPr>
           <w:b/>
           <w:color w:val="auto"/>
         </w:rPr>
-        <w:t>Project Deliverables</w:t>
-      </w:r>
-      <w:bookmarkEnd w:id="9"/>
-    </w:p>
-    <w:p>
-      <w:r>
-        <w:t xml:space="preserve">These consist of items that are part of the Project Manager’s realm of responsibilities. </w:t>
-      </w:r>
-    </w:p>
-    <w:p>
-      <w:pPr>
-        <w:pStyle w:val="ListParagraph"/>
-        <w:numPr>
-          <w:ilvl w:val="0"/>
-          <w:numId w:val="3"/>
-        </w:numPr>
-      </w:pPr>
-      <w:r>
-        <w:t>Project Schedule</w:t>
-      </w:r>
-    </w:p>
-    <w:p>
-      <w:pPr>
-        <w:pStyle w:val="ListParagraph"/>
-        <w:numPr>
-          <w:ilvl w:val="1"/>
-          <w:numId w:val="3"/>
-        </w:numPr>
-      </w:pPr>
-      <w:r>
-        <w:t>When and what will be worked</w:t>
-      </w:r>
-      <w:r>
-        <w:t>…</w:t>
-      </w:r>
-    </w:p>
-    <w:p>
-      <w:pPr>
-        <w:pStyle w:val="ListParagraph"/>
-        <w:numPr>
-          <w:ilvl w:val="0"/>
-          <w:numId w:val="3"/>
-        </w:numPr>
-      </w:pPr>
-      <w:r>
-        <w:t>Test Plans</w:t>
-      </w:r>
-    </w:p>
-    <w:p>
-      <w:pPr>
-        <w:pStyle w:val="ListParagraph"/>
-        <w:numPr>
-          <w:ilvl w:val="1"/>
-          <w:numId w:val="3"/>
-        </w:numPr>
-      </w:pPr>
-      <w:r>
-        <w:t>Th</w:t>
-      </w:r>
-      <w:r>
-        <w:t>e testing steps that the customer uses to perform validation</w:t>
-      </w:r>
-      <w:r>
-        <w:t>…</w:t>
-      </w:r>
-    </w:p>
-    <w:p>
-      <w:pPr>
-        <w:pStyle w:val="ListParagraph"/>
-        <w:numPr>
-          <w:ilvl w:val="0"/>
-          <w:numId w:val="3"/>
-        </w:numPr>
-      </w:pPr>
-      <w:r>
-        <w:t>Requirements Traceability Matrix (RTM)</w:t>
-      </w:r>
-      <w:r>
-        <w:t xml:space="preserve"> …etc…</w:t>
-      </w:r>
-    </w:p>
-    <w:p>
-      <w:pPr>
-        <w:pStyle w:val="Heading2"/>
+        <w:t>Validation and Verification</w:t>
+      </w:r>
+      <w:bookmarkEnd w:id="15"/>
+    </w:p>
+    <w:p>
+      <w:pPr>
+        <w:ind w:firstLine="360"/>
+      </w:pPr>
+      <w:r>
+        <w:t>Testing early and often is a central tenant of Agile software development. We want to surface potential problems early and address them as soon as possible. Functional, unit, and integration tests are written in the design phase and internal developers and testers will use these tests during the Testing phase to verify that each unit of code works on its own and as part of the whole.</w:t>
+      </w:r>
+    </w:p>
+    <w:p>
+      <w:pPr>
+        <w:ind w:firstLine="360"/>
+      </w:pPr>
+      <w:r>
+        <w:t xml:space="preserve">After the tests are passed and output is validated in the Testing phase, the deployment phase is entered to verify End User Acceptance. If tests do not pass, the development phase is reentered. As outlines in the previous section, user acceptance is validated first among a small group </w:t>
+      </w:r>
+      <w:proofErr w:type="gramStart"/>
+      <w:r>
+        <w:t>of  internal</w:t>
+      </w:r>
+      <w:proofErr w:type="gramEnd"/>
+      <w:r>
+        <w:t xml:space="preserve"> testers, and then gradually larger groups of students. </w:t>
+      </w:r>
+      <w:r>
+        <w:t>Buts or issues reported during user acceptance testing will be addressed in the next iteration.</w:t>
+      </w:r>
+    </w:p>
+    <w:p>
+      <w:pPr>
+        <w:pStyle w:val="Heading1"/>
+        <w:jc w:val="center"/>
         <w:rPr>
           <w:b/>
           <w:color w:val="auto"/>
         </w:rPr>
       </w:pPr>
-      <w:bookmarkStart w:id="10" w:name="_Toc104223847"/>
+      <w:bookmarkStart w:id="16" w:name="_Toc104308996"/>
       <w:r>
         <w:rPr>
           <w:b/>
           <w:color w:val="auto"/>
         </w:rPr>
-        <w:t>Product Deliverables</w:t>
-      </w:r>
-      <w:bookmarkEnd w:id="10"/>
-      <w:r>
+        <w:t>Environments and Costs</w:t>
+      </w:r>
+      <w:bookmarkEnd w:id="16"/>
+    </w:p>
+    <w:p>
+      <w:pPr>
+        <w:pStyle w:val="Heading2"/>
         <w:rPr>
           <w:b/>
           <w:color w:val="auto"/>
         </w:rPr>
-        <w:t xml:space="preserve"> </w:t>
-      </w:r>
-    </w:p>
-    <w:p>
-      <w:r>
-        <w:t xml:space="preserve">Product Deliverables represents what is produced to deliver to the customer. </w:t>
-      </w:r>
-    </w:p>
-    <w:p>
-      <w:pPr>
-        <w:pStyle w:val="ListParagraph"/>
-        <w:numPr>
-          <w:ilvl w:val="0"/>
-          <w:numId w:val="4"/>
-        </w:numPr>
-      </w:pPr>
-      <w:r>
-        <w:t>Wireframes</w:t>
-      </w:r>
-    </w:p>
-    <w:p>
-      <w:pPr>
-        <w:pStyle w:val="ListParagraph"/>
-        <w:numPr>
-          <w:ilvl w:val="1"/>
-          <w:numId w:val="4"/>
-        </w:numPr>
-      </w:pPr>
-      <w:r>
-        <w:t>A low fidelity, rough representation of the application</w:t>
-      </w:r>
-      <w:r>
-        <w:t>…</w:t>
-      </w:r>
-    </w:p>
-    <w:p>
-      <w:pPr>
-        <w:pStyle w:val="ListParagraph"/>
-        <w:numPr>
-          <w:ilvl w:val="0"/>
-          <w:numId w:val="4"/>
-        </w:numPr>
-      </w:pPr>
-      <w:r>
-        <w:t>Mockups</w:t>
-      </w:r>
-      <w:r>
-        <w:t>/Layout</w:t>
-      </w:r>
-    </w:p>
-    <w:p>
-      <w:pPr>
-        <w:pStyle w:val="ListParagraph"/>
-        <w:numPr>
-          <w:ilvl w:val="1"/>
-          <w:numId w:val="4"/>
-        </w:numPr>
-      </w:pPr>
-      <w:r>
-        <w:t>These are designs that are typically high fidelity but contain no functionality. The customer can review</w:t>
-      </w:r>
-      <w:r>
-        <w:t>…</w:t>
-      </w:r>
-    </w:p>
-    <w:p>
-      <w:pPr>
-        <w:pStyle w:val="ListParagraph"/>
-        <w:numPr>
-          <w:ilvl w:val="0"/>
-          <w:numId w:val="4"/>
-        </w:numPr>
-      </w:pPr>
-      <w:r>
-        <w:t>Prototype</w:t>
-      </w:r>
-      <w:r>
-        <w:t>…etc…</w:t>
-      </w:r>
-    </w:p>
-    <w:p>
-      <w:pPr>
-        <w:pStyle w:val="Heading1"/>
-        <w:jc w:val="center"/>
+      </w:pPr>
+      <w:bookmarkStart w:id="17" w:name="_Toc104308997"/>
+      <w:r>
         <w:rPr>
           <w:b/>
           <w:color w:val="auto"/>
         </w:rPr>
-      </w:pPr>
-      <w:bookmarkStart w:id="11" w:name="_Toc104223848"/>
-      <w:r>
-        <w:rPr>
-          <w:b/>
-          <w:color w:val="auto"/>
-        </w:rPr>
-        <w:t>Implementation</w:t>
-      </w:r>
-      <w:bookmarkEnd w:id="11"/>
-    </w:p>
-    <w:p>
-      <w:pPr>
-        <w:ind w:firstLine="720"/>
-      </w:pPr>
-      <w:r>
-        <w:t xml:space="preserve">Explain how the project will be implemented. This has to do with how the software application will be put into the production environment, not how it will be created. So, consider the customer and timing required to meet its needs. </w:t>
-      </w:r>
-      <w:r>
-        <w:t>When will validation and verification take place?</w:t>
-      </w:r>
-      <w:r>
-        <w:t xml:space="preserve"> What personnel will be part of the implementation and what roles will they serve? </w:t>
-      </w:r>
-    </w:p>
-    <w:p>
-      <w:r>
-        <w:t>For example:</w:t>
-      </w:r>
-    </w:p>
-    <w:p>
-      <w:pPr>
-        <w:ind w:firstLine="720"/>
-      </w:pPr>
-      <w:r>
-        <w:t>The implementation of this application is simple</w:t>
-      </w:r>
-      <w:r>
-        <w:t>…</w:t>
-      </w:r>
-      <w:r>
-        <w:t>of this being a new system no outages are necessary and the deployment to production can be staged prior to the customer communicating with the user base to start</w:t>
-      </w:r>
-      <w:r>
-        <w:t>…</w:t>
-      </w:r>
-      <w:r>
-        <w:t xml:space="preserve"> </w:t>
-      </w:r>
-    </w:p>
-    <w:p>
-      <w:pPr>
-        <w:ind w:firstLine="720"/>
-      </w:pPr>
-      <w:r>
-        <w:lastRenderedPageBreak/>
-        <w:t xml:space="preserve">Implementation coordinated by the Project Manager and involves several different groups in a variety of capacities. The Web Administrators </w:t>
-      </w:r>
-      <w:r>
-        <w:t>…etc…</w:t>
-      </w:r>
-      <w:r>
-        <w:t xml:space="preserve"> </w:t>
-      </w:r>
-    </w:p>
-    <w:p>
-      <w:pPr>
-        <w:pStyle w:val="Heading1"/>
-        <w:jc w:val="center"/>
-        <w:rPr>
-          <w:b/>
-          <w:color w:val="auto"/>
-        </w:rPr>
-      </w:pPr>
-      <w:bookmarkStart w:id="12" w:name="_Toc104223849"/>
-      <w:r>
-        <w:rPr>
-          <w:b/>
-          <w:color w:val="auto"/>
-        </w:rPr>
-        <w:t>Validation and Verification</w:t>
-      </w:r>
-      <w:bookmarkEnd w:id="12"/>
-    </w:p>
-    <w:p>
-      <w:pPr>
-        <w:ind w:firstLine="360"/>
-      </w:pPr>
-      <w:r>
-        <w:t xml:space="preserve">Describe the methods that you'll use to prove that the software application functions sufficiently well to meet the customer's needs. Does it provide all the functionality required? How will those tests be performed and by whom? Identify how segments of the code will be tested. </w:t>
-      </w:r>
-      <w:r>
-        <w:t>The Customer will perform Acceptance Testing prior to taking ownership of the application. The Acceptance Te</w:t>
-      </w:r>
-    </w:p>
-    <w:p>
-      <w:r>
-        <w:t>For example:</w:t>
-      </w:r>
-    </w:p>
-    <w:p>
-      <w:pPr>
-        <w:ind w:firstLine="360"/>
-      </w:pPr>
-      <w:r>
-        <w:t xml:space="preserve">Testing will be a comprehensive full lifecycle test to ensure that the application has met the requirements as designed. The customer will complete multiple testing sessions with multiple users…etc.. </w:t>
-      </w:r>
-    </w:p>
-    <w:p>
-      <w:pPr>
-        <w:pStyle w:val="Heading1"/>
-        <w:jc w:val="center"/>
-        <w:rPr>
-          <w:b/>
-          <w:color w:val="auto"/>
-        </w:rPr>
-      </w:pPr>
-      <w:bookmarkStart w:id="13" w:name="_Toc104223850"/>
-      <w:r>
-        <w:rPr>
-          <w:b/>
-          <w:color w:val="auto"/>
-        </w:rPr>
-        <w:t>Environments and Costs</w:t>
-      </w:r>
-      <w:bookmarkEnd w:id="13"/>
-    </w:p>
-    <w:p>
-      <w:pPr>
-        <w:pStyle w:val="Heading2"/>
-        <w:rPr>
-          <w:b/>
-          <w:color w:val="auto"/>
-        </w:rPr>
-      </w:pPr>
-      <w:bookmarkStart w:id="14" w:name="_Toc104223851"/>
-      <w:r>
-        <w:rPr>
-          <w:b/>
-          <w:color w:val="auto"/>
-        </w:rPr>
         <w:t>Programming Environment</w:t>
       </w:r>
-      <w:bookmarkEnd w:id="14"/>
+      <w:bookmarkEnd w:id="17"/>
     </w:p>
     <w:p>
       <w:r>
@@ -2969,6 +3747,7 @@
         </w:numPr>
       </w:pPr>
       <w:r>
+        <w:lastRenderedPageBreak/>
         <w:t>Microsoft SQL Server 2012 or higher</w:t>
       </w:r>
     </w:p>
@@ -2981,8 +3760,13 @@
         </w:numPr>
       </w:pPr>
       <w:r>
-        <w:t>…etc..</w:t>
-      </w:r>
+        <w:t>…</w:t>
+      </w:r>
+      <w:proofErr w:type="gramStart"/>
+      <w:r>
+        <w:t>etc..</w:t>
+      </w:r>
+      <w:proofErr w:type="gramEnd"/>
     </w:p>
     <w:p>
       <w:pPr>
@@ -2992,7 +3776,7 @@
           <w:color w:val="auto"/>
         </w:rPr>
       </w:pPr>
-      <w:bookmarkStart w:id="15" w:name="_Toc104223852"/>
+      <w:bookmarkStart w:id="18" w:name="_Toc104308998"/>
       <w:r>
         <w:rPr>
           <w:b/>
@@ -3000,7 +3784,7 @@
         </w:rPr>
         <w:t>Environment Costs</w:t>
       </w:r>
-      <w:bookmarkEnd w:id="15"/>
+      <w:bookmarkEnd w:id="18"/>
     </w:p>
     <w:p>
       <w:pPr>
@@ -3013,7 +3797,15 @@
         <w:t xml:space="preserve">Environment costs are relatively minimal. The environment where the system resides in a shared environment where costs are shared by the organizations. </w:t>
       </w:r>
       <w:r>
-        <w:t>There is a nominal fee associated with maintaining the database of $500 a year that allows for unlimited storage size and 99.8% uptime. The web server is another fee of $300 a year that includes maintenance and upgrades of the following; Windows Server, IIS, and ColdFusion. The final cost is based on the thick or thin clients utilized by the customer. Each device that is attached to the network has a $40 annual fee which covers Operating System and Network upgrades.</w:t>
+        <w:t xml:space="preserve">There is a nominal fee associated with maintaining the database of $500 a year that allows for unlimited storage size and 99.8% uptime. The web server is another fee of $300 a year that includes maintenance and upgrades of the </w:t>
+      </w:r>
+      <w:proofErr w:type="gramStart"/>
+      <w:r>
+        <w:t>following;</w:t>
+      </w:r>
+      <w:proofErr w:type="gramEnd"/>
+      <w:r>
+        <w:t xml:space="preserve"> Windows Server, IIS, and ColdFusion. The final cost is based on the thick or thin clients utilized by the customer. Each device that is attached to the network has a $40 annual fee which covers Operating System and Network upgrades.</w:t>
       </w:r>
     </w:p>
     <w:p>
@@ -3024,7 +3816,7 @@
           <w:color w:val="auto"/>
         </w:rPr>
       </w:pPr>
-      <w:bookmarkStart w:id="16" w:name="_Toc104223853"/>
+      <w:bookmarkStart w:id="19" w:name="_Toc104308999"/>
       <w:r>
         <w:rPr>
           <w:b/>
@@ -3032,7 +3824,7 @@
         </w:rPr>
         <w:t>Human Resource Requirements</w:t>
       </w:r>
-      <w:bookmarkEnd w:id="16"/>
+      <w:bookmarkEnd w:id="19"/>
     </w:p>
     <w:p>
       <w:pPr>
@@ -3057,7 +3849,7 @@
           <w:color w:val="auto"/>
         </w:rPr>
       </w:pPr>
-      <w:bookmarkStart w:id="17" w:name="_Toc104223854"/>
+      <w:bookmarkStart w:id="20" w:name="_Toc104309000"/>
       <w:r>
         <w:rPr>
           <w:b/>
@@ -3065,7 +3857,7 @@
         </w:rPr>
         <w:t>Project Timeline</w:t>
       </w:r>
-      <w:bookmarkEnd w:id="17"/>
+      <w:bookmarkEnd w:id="20"/>
     </w:p>
     <w:p>
       <w:r>
@@ -3074,8 +3866,15 @@
     </w:p>
     <w:p>
       <w:r>
-        <w:lastRenderedPageBreak/>
-        <w:t xml:space="preserve"> For this section, you'll need to look at the phases of the project and provide information about the time required to complete each phase. </w:t>
+        <w:t xml:space="preserve"> For this section, </w:t>
+      </w:r>
+      <w:proofErr w:type="gramStart"/>
+      <w:r>
+        <w:t>you'll</w:t>
+      </w:r>
+      <w:proofErr w:type="gramEnd"/>
+      <w:r>
+        <w:t xml:space="preserve"> need to look at the phases of the project and provide information about the time required to complete each phase. </w:t>
       </w:r>
     </w:p>
     <w:p/>
@@ -3907,9 +4706,11 @@
     <w:pPr>
       <w:pStyle w:val="Header"/>
     </w:pPr>
+    <w:proofErr w:type="spellStart"/>
     <w:r>
       <w:t>CDUTermTracker</w:t>
     </w:r>
+    <w:proofErr w:type="spellEnd"/>
   </w:p>
 </w:hdr>
 </file>
@@ -4998,6 +5799,7 @@
     <w:lsdException w:name="HTML Sample" w:semiHidden="1" w:unhideWhenUsed="1"/>
     <w:lsdException w:name="HTML Typewriter" w:semiHidden="1" w:unhideWhenUsed="1"/>
     <w:lsdException w:name="HTML Variable" w:semiHidden="1" w:unhideWhenUsed="1"/>
+    <w:lsdException w:name="Normal Table" w:semiHidden="1" w:unhideWhenUsed="1"/>
     <w:lsdException w:name="annotation subject" w:semiHidden="1" w:unhideWhenUsed="1"/>
     <w:lsdException w:name="No List" w:semiHidden="1" w:unhideWhenUsed="1"/>
     <w:lsdException w:name="Outline List 1" w:semiHidden="1" w:unhideWhenUsed="1"/>
@@ -5044,8 +5846,10 @@
     <w:lsdException w:name="Table Subtle 2" w:semiHidden="1" w:unhideWhenUsed="1"/>
     <w:lsdException w:name="Table Web 1" w:semiHidden="1" w:unhideWhenUsed="1"/>
     <w:lsdException w:name="Table Web 2" w:semiHidden="1" w:unhideWhenUsed="1"/>
+    <w:lsdException w:name="Table Web 3" w:semiHidden="1" w:unhideWhenUsed="1"/>
     <w:lsdException w:name="Balloon Text" w:semiHidden="1" w:unhideWhenUsed="1"/>
     <w:lsdException w:name="Table Grid" w:uiPriority="39"/>
+    <w:lsdException w:name="Table Theme" w:semiHidden="1" w:unhideWhenUsed="1"/>
     <w:lsdException w:name="Placeholder Text" w:semiHidden="1"/>
     <w:lsdException w:name="No Spacing" w:uiPriority="1" w:qFormat="1"/>
     <w:lsdException w:name="Light Shading" w:uiPriority="60"/>
@@ -5314,6 +6118,28 @@
       <w:szCs w:val="26"/>
     </w:rPr>
   </w:style>
+  <w:style w:type="paragraph" w:styleId="Heading3">
+    <w:name w:val="heading 3"/>
+    <w:basedOn w:val="Normal"/>
+    <w:next w:val="Normal"/>
+    <w:link w:val="Heading3Char"/>
+    <w:uiPriority w:val="9"/>
+    <w:unhideWhenUsed/>
+    <w:qFormat/>
+    <w:rsid w:val="00866C3B"/>
+    <w:pPr>
+      <w:keepNext/>
+      <w:keepLines/>
+      <w:spacing w:before="40" w:after="0"/>
+      <w:outlineLvl w:val="2"/>
+    </w:pPr>
+    <w:rPr>
+      <w:rFonts w:asciiTheme="majorHAnsi" w:eastAsiaTheme="majorEastAsia" w:hAnsiTheme="majorHAnsi" w:cstheme="majorBidi"/>
+      <w:color w:val="1F3763" w:themeColor="accent1" w:themeShade="7F"/>
+      <w:sz w:val="24"/>
+      <w:szCs w:val="24"/>
+    </w:rPr>
+  </w:style>
   <w:style w:type="character" w:default="1" w:styleId="DefaultParagraphFont">
     <w:name w:val="Default Paragraph Font"/>
     <w:uiPriority w:val="1"/>
@@ -5654,6 +6480,32 @@
       <w:sz w:val="24"/>
       <w:szCs w:val="24"/>
     </w:rPr>
+  </w:style>
+  <w:style w:type="character" w:customStyle="1" w:styleId="Heading3Char">
+    <w:name w:val="Heading 3 Char"/>
+    <w:basedOn w:val="DefaultParagraphFont"/>
+    <w:link w:val="Heading3"/>
+    <w:uiPriority w:val="9"/>
+    <w:rsid w:val="00866C3B"/>
+    <w:rPr>
+      <w:rFonts w:asciiTheme="majorHAnsi" w:eastAsiaTheme="majorEastAsia" w:hAnsiTheme="majorHAnsi" w:cstheme="majorBidi"/>
+      <w:color w:val="1F3763" w:themeColor="accent1" w:themeShade="7F"/>
+      <w:sz w:val="24"/>
+      <w:szCs w:val="24"/>
+    </w:rPr>
+  </w:style>
+  <w:style w:type="paragraph" w:styleId="TOC3">
+    <w:name w:val="toc 3"/>
+    <w:basedOn w:val="Normal"/>
+    <w:next w:val="Normal"/>
+    <w:autoRedefine/>
+    <w:uiPriority w:val="39"/>
+    <w:unhideWhenUsed/>
+    <w:rsid w:val="002524F5"/>
+    <w:pPr>
+      <w:spacing w:after="100"/>
+      <w:ind w:left="440"/>
+    </w:pPr>
   </w:style>
 </w:styles>
 </file>

</xml_diff>